<commit_message>
little changes to plots report finished
</commit_message>
<xml_diff>
--- a/report/EE-CRS-Lab1.docx
+++ b/report/EE-CRS-Lab1.docx
@@ -2,6 +2,364 @@
 <file path=word/document.xml><?xml version="1.0" encoding="utf-8"?>
 <w:document xmlns:wpc="http://schemas.microsoft.com/office/word/2010/wordprocessingCanvas" xmlns:mc="http://schemas.openxmlformats.org/markup-compatibility/2006" xmlns:o="urn:schemas-microsoft-com:office:office" xmlns:r="http://schemas.openxmlformats.org/officeDocument/2006/relationships" xmlns:m="http://schemas.openxmlformats.org/officeDocument/2006/math" xmlns:v="urn:schemas-microsoft-com:vml" xmlns:wp14="http://schemas.microsoft.com/office/word/2010/wordprocessingDrawing" xmlns:wp="http://schemas.openxmlformats.org/drawingml/2006/wordprocessingDrawing" xmlns:w="http://schemas.openxmlformats.org/wordprocessingml/2006/main" xmlns:w14="http://schemas.microsoft.com/office/word/2010/wordml" xmlns:w10="urn:schemas-microsoft-com:office:word" xmlns:w15="http://schemas.microsoft.com/office/word/2012/wordml" xmlns:wpg="http://schemas.microsoft.com/office/word/2010/wordprocessingGroup" xmlns:wpi="http://schemas.microsoft.com/office/word/2010/wordprocessingInk" xmlns:wne="http://schemas.microsoft.com/office/word/2006/wordml" xmlns:wps="http://schemas.microsoft.com/office/word/2010/wordprocessingShape" xmlns:wpsCustomData="http://www.wps.cn/officeDocument/2013/wpsCustomData" mc:Ignorable="w14 w15 wp14">
   <w:body>
+    <w:tbl>
+      <w:tblPr>
+        <w:tblStyle w:val="10"/>
+        <w:tblW w:w="0" w:type="auto"/>
+        <w:tblInd w:w="0" w:type="dxa"/>
+        <w:tblBorders>
+          <w:top w:val="dotted" w:color="auto" w:sz="4" w:space="0"/>
+          <w:left w:val="none" w:color="auto" w:sz="0" w:space="0"/>
+          <w:bottom w:val="dotted" w:color="auto" w:sz="4" w:space="0"/>
+          <w:right w:val="none" w:color="auto" w:sz="0" w:space="0"/>
+          <w:insideH w:val="dotted" w:color="auto" w:sz="4" w:space="0"/>
+          <w:insideV w:val="none" w:color="auto" w:sz="0" w:space="0"/>
+        </w:tblBorders>
+        <w:tblLayout w:type="autofit"/>
+        <w:tblCellMar>
+          <w:top w:w="0" w:type="dxa"/>
+          <w:left w:w="108" w:type="dxa"/>
+          <w:bottom w:w="0" w:type="dxa"/>
+          <w:right w:w="108" w:type="dxa"/>
+        </w:tblCellMar>
+      </w:tblPr>
+      <w:tblGrid>
+        <w:gridCol w:w="4839"/>
+        <w:gridCol w:w="5123"/>
+      </w:tblGrid>
+      <w:tr>
+        <w:tblPrEx>
+          <w:tblBorders>
+            <w:top w:val="dotted" w:color="auto" w:sz="4" w:space="0"/>
+            <w:left w:val="none" w:color="auto" w:sz="0" w:space="0"/>
+            <w:bottom w:val="dotted" w:color="auto" w:sz="4" w:space="0"/>
+            <w:right w:val="none" w:color="auto" w:sz="0" w:space="0"/>
+            <w:insideH w:val="dotted" w:color="auto" w:sz="4" w:space="0"/>
+            <w:insideV w:val="none" w:color="auto" w:sz="0" w:space="0"/>
+          </w:tblBorders>
+        </w:tblPrEx>
+        <w:tc>
+          <w:tcPr>
+            <w:tcW w:w="5381" w:type="dxa"/>
+            <w:tcBorders>
+              <w:top w:val="nil"/>
+              <w:bottom w:val="nil"/>
+            </w:tcBorders>
+          </w:tcPr>
+          <w:p>
+            <w:pPr>
+              <w:spacing w:after="0" w:line="240" w:lineRule="auto"/>
+              <w:rPr>
+                <w:lang w:val="nl-BE"/>
+              </w:rPr>
+            </w:pPr>
+            <w:r>
+              <w:rPr>
+                <w:b/>
+                <w:bCs/>
+                <w:lang w:val="nl-BE"/>
+              </w:rPr>
+              <w:t>Auteur</w:t>
+            </w:r>
+            <w:r>
+              <w:rPr>
+                <w:lang w:val="nl-BE"/>
+              </w:rPr>
+              <w:t>:</w:t>
+            </w:r>
+            <w:r>
+              <w:rPr>
+                <w:lang w:val="nl-BE"/>
+              </w:rPr>
+              <w:tab/>
+            </w:r>
+            <w:r>
+              <w:rPr>
+                <w:lang w:val="nl-BE"/>
+              </w:rPr>
+              <w:tab/>
+            </w:r>
+            <w:sdt>
+              <w:sdtPr>
+                <w:rPr>
+                  <w:lang w:val="nl-BE"/>
+                </w:rPr>
+                <w:alias w:val="Author"/>
+                <w:id w:val="848528212"/>
+                <w:placeholder>
+                  <w:docPart w:val="{320fb7f8-3bde-421e-bf7b-618f1cf85f01}"/>
+                </w:placeholder>
+                <w:text/>
+              </w:sdtPr>
+              <w:sdtEndPr>
+                <w:rPr>
+                  <w:lang w:val="nl-BE"/>
+                </w:rPr>
+              </w:sdtEndPr>
+              <w:sdtContent>
+                <w:r>
+                  <w:rPr>
+                    <w:lang w:val="nl-BE"/>
+                  </w:rPr>
+                  <w:t>Romeo Permentier</w:t>
+                </w:r>
+                <w:r>
+                  <w:rPr>
+                    <w:rFonts w:hint="default"/>
+                    <w:lang w:val="en"/>
+                  </w:rPr>
+                  <w:t>; Jerry Xiong</w:t>
+                </w:r>
+              </w:sdtContent>
+            </w:sdt>
+          </w:p>
+          <w:p>
+            <w:pPr>
+              <w:spacing w:after="0" w:line="240" w:lineRule="auto"/>
+              <w:rPr>
+                <w:lang w:val="nl-BE"/>
+              </w:rPr>
+            </w:pPr>
+            <w:r>
+              <w:rPr>
+                <w:b/>
+                <w:bCs/>
+                <w:lang w:val="nl-BE"/>
+              </w:rPr>
+              <w:t>Vak</w:t>
+            </w:r>
+            <w:r>
+              <w:rPr>
+                <w:lang w:val="nl-BE"/>
+              </w:rPr>
+              <w:t xml:space="preserve">: </w:t>
+            </w:r>
+            <w:r>
+              <w:rPr>
+                <w:lang w:val="nl-BE"/>
+              </w:rPr>
+              <w:tab/>
+            </w:r>
+            <w:r>
+              <w:rPr>
+                <w:lang w:val="nl-BE"/>
+              </w:rPr>
+              <w:tab/>
+            </w:r>
+            <w:sdt>
+              <w:sdtPr>
+                <w:rPr>
+                  <w:lang w:val="nl-BE"/>
+                </w:rPr>
+                <w:alias w:val="Title"/>
+                <w:id w:val="-1012991227"/>
+                <w:placeholder>
+                  <w:docPart w:val="{aae27b37-f802-4f3e-a22b-2230383af330}"/>
+                </w:placeholder>
+                <w:text/>
+              </w:sdtPr>
+              <w:sdtEndPr>
+                <w:rPr>
+                  <w:lang w:val="nl-BE"/>
+                </w:rPr>
+              </w:sdtEndPr>
+              <w:sdtContent>
+                <w:r>
+                  <w:rPr>
+                    <w:rFonts w:hint="default"/>
+                    <w:lang w:val="en"/>
+                  </w:rPr>
+                  <w:t>Automatisering</w:t>
+                </w:r>
+              </w:sdtContent>
+            </w:sdt>
+          </w:p>
+          <w:p>
+            <w:pPr>
+              <w:spacing w:after="0" w:line="240" w:lineRule="auto"/>
+              <w:rPr>
+                <w:lang w:val="nl-NL"/>
+              </w:rPr>
+            </w:pPr>
+            <w:r>
+              <w:rPr>
+                <w:b/>
+                <w:bCs/>
+                <w:lang w:val="nl-NL"/>
+              </w:rPr>
+              <w:t>Onderwerp</w:t>
+            </w:r>
+            <w:r>
+              <w:rPr>
+                <w:lang w:val="nl-NL"/>
+              </w:rPr>
+              <w:t>:</w:t>
+            </w:r>
+            <w:r>
+              <w:rPr>
+                <w:lang w:val="nl-NL"/>
+              </w:rPr>
+              <w:tab/>
+            </w:r>
+            <w:sdt>
+              <w:sdtPr>
+                <w:rPr>
+                  <w:lang w:val="nl-BE"/>
+                </w:rPr>
+                <w:alias w:val="Subject"/>
+                <w:id w:val="594826491"/>
+                <w:placeholder>
+                  <w:docPart w:val="{39e67157-9346-4e15-b106-c45ce4407645}"/>
+                </w:placeholder>
+                <w:text/>
+              </w:sdtPr>
+              <w:sdtEndPr>
+                <w:rPr>
+                  <w:lang w:val="nl-BE"/>
+                </w:rPr>
+              </w:sdtEndPr>
+              <w:sdtContent>
+                <w:r>
+                  <w:rPr>
+                    <w:rFonts w:hint="default"/>
+                    <w:lang w:val="en"/>
+                  </w:rPr>
+                  <w:t>labo 1</w:t>
+                </w:r>
+              </w:sdtContent>
+            </w:sdt>
+          </w:p>
+          <w:p>
+            <w:pPr>
+              <w:spacing w:after="0" w:line="240" w:lineRule="auto"/>
+            </w:pPr>
+            <w:r>
+              <w:rPr>
+                <w:b/>
+                <w:bCs/>
+              </w:rPr>
+              <w:t>Data</w:t>
+            </w:r>
+            <w:r>
+              <w:t xml:space="preserve">: </w:t>
+            </w:r>
+            <w:r>
+              <w:tab/>
+            </w:r>
+            <w:r>
+              <w:tab/>
+            </w:r>
+            <w:sdt>
+              <w:sdtPr>
+                <w:rPr>
+                  <w:lang w:val="nl-BE"/>
+                </w:rPr>
+                <w:alias w:val="Publish Date"/>
+                <w:id w:val="441645258"/>
+                <w:placeholder>
+                  <w:docPart w:val="{a8b4e018-8688-40e6-aa0a-8a08490caeed}"/>
+                </w:placeholder>
+                <w:date>
+                  <w:dateFormat w:val="dd-MM-yy"/>
+                  <w:lid w:val="nl-BE"/>
+                  <w:storeMappedDataAs w:val="datetime"/>
+                  <w:calendar w:val="gregorian"/>
+                </w:date>
+              </w:sdtPr>
+              <w:sdtEndPr>
+                <w:rPr>
+                  <w:lang w:val="nl-BE"/>
+                </w:rPr>
+              </w:sdtEndPr>
+              <w:sdtContent>
+                <w:r>
+                  <w:rPr>
+                    <w:rFonts w:hint="default"/>
+                    <w:lang w:val="en"/>
+                  </w:rPr>
+                  <w:t>22/04/2021</w:t>
+                </w:r>
+                <w:r>
+                  <w:rPr>
+                    <w:lang w:val="nl-BE"/>
+                  </w:rPr>
+                  <w:t>;</w:t>
+                </w:r>
+              </w:sdtContent>
+            </w:sdt>
+          </w:p>
+        </w:tc>
+        <w:tc>
+          <w:tcPr>
+            <w:tcW w:w="5381" w:type="dxa"/>
+            <w:tcBorders>
+              <w:top w:val="nil"/>
+              <w:bottom w:val="nil"/>
+            </w:tcBorders>
+            <w:vAlign w:val="center"/>
+          </w:tcPr>
+          <w:p>
+            <w:pPr>
+              <w:keepNext w:val="0"/>
+              <w:keepLines w:val="0"/>
+              <w:widowControl/>
+              <w:suppressLineNumbers w:val="0"/>
+              <w:jc w:val="right"/>
+            </w:pPr>
+            <w:r>
+              <w:rPr>
+                <w:rFonts w:ascii="SimSun" w:hAnsi="SimSun" w:eastAsia="SimSun" w:cs="SimSun"/>
+                <w:kern w:val="0"/>
+                <w:sz w:val="24"/>
+                <w:szCs w:val="24"/>
+                <w:lang w:val="en-US" w:eastAsia="zh-CN" w:bidi="ar"/>
+              </w:rPr>
+              <w:drawing>
+                <wp:inline distT="0" distB="0" distL="114300" distR="114300">
+                  <wp:extent cx="2160270" cy="779780"/>
+                  <wp:effectExtent l="0" t="0" r="11430" b="1270"/>
+                  <wp:docPr id="13" name="Picture 1" descr="IMG_256"/>
+                  <wp:cNvGraphicFramePr>
+                    <a:graphicFrameLocks xmlns:a="http://schemas.openxmlformats.org/drawingml/2006/main" noChangeAspect="true"/>
+                  </wp:cNvGraphicFramePr>
+                  <a:graphic xmlns:a="http://schemas.openxmlformats.org/drawingml/2006/main">
+                    <a:graphicData uri="http://schemas.openxmlformats.org/drawingml/2006/picture">
+                      <pic:pic xmlns:pic="http://schemas.openxmlformats.org/drawingml/2006/picture">
+                        <pic:nvPicPr>
+                          <pic:cNvPr id="13" name="Picture 1" descr="IMG_256"/>
+                          <pic:cNvPicPr>
+                            <a:picLocks noChangeAspect="true"/>
+                          </pic:cNvPicPr>
+                        </pic:nvPicPr>
+                        <pic:blipFill>
+                          <a:blip r:embed="rId7"/>
+                          <a:stretch>
+                            <a:fillRect/>
+                          </a:stretch>
+                        </pic:blipFill>
+                        <pic:spPr>
+                          <a:xfrm>
+                            <a:off x="0" y="0"/>
+                            <a:ext cx="2160270" cy="779780"/>
+                          </a:xfrm>
+                          <a:prstGeom prst="rect">
+                            <a:avLst/>
+                          </a:prstGeom>
+                          <a:noFill/>
+                          <a:ln w="9525">
+                            <a:noFill/>
+                          </a:ln>
+                        </pic:spPr>
+                      </pic:pic>
+                    </a:graphicData>
+                  </a:graphic>
+                </wp:inline>
+              </w:drawing>
+            </w:r>
+          </w:p>
+        </w:tc>
+      </w:tr>
+    </w:tbl>
     <w:p>
       <w:pPr>
         <w:pStyle w:val="2"/>
@@ -13,16 +371,11 @@
           <w:lang w:val="en"/>
         </w:rPr>
       </w:pPr>
-      <w:r>
-        <w:rPr>
-          <w:rFonts w:hint="default"/>
-          <w:lang w:val="en"/>
-        </w:rPr>
-        <w:t>Inleiding</w:t>
-      </w:r>
-    </w:p>
-    <w:p>
-      <w:pPr>
+    </w:p>
+    <w:p>
+      <w:pPr>
+        <w:pStyle w:val="2"/>
+        <w:bidi w:val="0"/>
         <w:spacing w:line="240" w:lineRule="auto"/>
         <w:jc w:val="both"/>
         <w:rPr>
@@ -35,12 +388,29 @@
           <w:rFonts w:hint="default"/>
           <w:lang w:val="en"/>
         </w:rPr>
+        <w:t>Inleiding</w:t>
+      </w:r>
+    </w:p>
+    <w:p>
+      <w:pPr>
+        <w:spacing w:line="240" w:lineRule="auto"/>
+        <w:jc w:val="both"/>
+        <w:rPr>
+          <w:rFonts w:hint="default"/>
+          <w:lang w:val="en"/>
+        </w:rPr>
+      </w:pPr>
+      <w:r>
+        <w:rPr>
+          <w:rFonts w:hint="default"/>
+          <w:lang w:val="en"/>
+        </w:rPr>
         <w:t>In dit labo worden verschillende vragen opgelost aan de hand van de control library in Python. Dit is een gratis alternatief voor Matlab. De transferfunctie waarop alle oefeningen op voort bouwen is:</w:t>
       </w:r>
     </w:p>
     <w:tbl>
       <w:tblPr>
-        <w:tblStyle w:val="7"/>
+        <w:tblStyle w:val="10"/>
         <w:tblW w:w="0" w:type="auto"/>
         <w:tblInd w:w="0" w:type="dxa"/>
         <w:tblBorders>
@@ -53,7 +423,9 @@
         </w:tblBorders>
         <w:tblLayout w:type="autofit"/>
         <w:tblCellMar>
+          <w:top w:w="0" w:type="dxa"/>
           <w:left w:w="108" w:type="dxa"/>
+          <w:bottom w:w="0" w:type="dxa"/>
           <w:right w:w="108" w:type="dxa"/>
         </w:tblCellMar>
       </w:tblPr>
@@ -71,7 +443,9 @@
             <w:insideV w:val="single" w:color="auto" w:sz="4" w:space="0"/>
           </w:tblBorders>
           <w:tblCellMar>
+            <w:top w:w="0" w:type="dxa"/>
             <w:left w:w="108" w:type="dxa"/>
+            <w:bottom w:w="0" w:type="dxa"/>
             <w:right w:w="108" w:type="dxa"/>
           </w:tblCellMar>
         </w:tblPrEx>
@@ -92,6 +466,7 @@
           <w:p>
             <w:pPr>
               <w:pStyle w:val="6"/>
+              <w:widowControl w:val="0"/>
               <w:spacing w:line="240" w:lineRule="auto"/>
               <w:jc w:val="both"/>
               <w:rPr>
@@ -155,6 +530,7 @@
           </w:p>
           <w:p>
             <w:pPr>
+              <w:widowControl w:val="0"/>
               <w:spacing w:line="240" w:lineRule="auto"/>
               <w:jc w:val="both"/>
               <w:rPr>
@@ -344,7 +720,7 @@
       </w:r>
       <w:r>
         <w:rPr>
-          <w:rStyle w:val="10"/>
+          <w:rStyle w:val="13"/>
           <w:rFonts w:hint="default"/>
           <w:lang w:val="en" w:eastAsia="zh-CN"/>
         </w:rPr>
@@ -381,7 +757,7 @@
     </w:p>
     <w:p>
       <w:pPr>
-        <w:pStyle w:val="8"/>
+        <w:pStyle w:val="11"/>
         <w:bidi w:val="0"/>
         <w:spacing w:line="240" w:lineRule="auto"/>
         <w:jc w:val="both"/>
@@ -400,7 +776,7 @@
     </w:p>
     <w:p>
       <w:pPr>
-        <w:pStyle w:val="8"/>
+        <w:pStyle w:val="11"/>
         <w:bidi w:val="0"/>
         <w:spacing w:line="240" w:lineRule="auto"/>
         <w:jc w:val="both"/>
@@ -419,7 +795,7 @@
     </w:p>
     <w:p>
       <w:pPr>
-        <w:pStyle w:val="8"/>
+        <w:pStyle w:val="11"/>
         <w:bidi w:val="0"/>
         <w:spacing w:line="240" w:lineRule="auto"/>
         <w:jc w:val="both"/>
@@ -438,7 +814,7 @@
     </w:p>
     <w:p>
       <w:pPr>
-        <w:pStyle w:val="8"/>
+        <w:pStyle w:val="11"/>
         <w:bidi w:val="0"/>
         <w:spacing w:line="240" w:lineRule="auto"/>
         <w:jc w:val="both"/>
@@ -479,7 +855,7 @@
           <w:rFonts w:hint="default"/>
           <w:lang w:val="en"/>
         </w:rPr>
-        <w:t>In de eerste vraag onderzoeken we de polen en van het gegeven systeem, alsook de eindwaarde van het OL stapantwoord. Door middel van deze factoren kunnen we bepalen of het systeem al dan niet stabiel is.</w:t>
+        <w:t>In de eerste vraag onderzoeken we de polen en nullen van het gegeven systeem, alsook de eindwaarde van het OL stapantwoord. Door middel van deze factoren kunnen we bepalen of het systeem al dan niet stabiel is.</w:t>
       </w:r>
     </w:p>
     <w:p>
@@ -767,12 +1143,12 @@
           <w:rFonts w:hint="default"/>
           <w:lang w:val="en"/>
         </w:rPr>
-        <w:t>. We zien duidelijk dat er geen polen of of nullen in het rechter halfvlak, of op de imaginaire as (exclusief oorsprong) liggen. Het systeem is dus stabiel. In de console output ziet men de waarden van de polen. Het systeem kent geen nullen.</w:t>
+        <w:t>. We zien duidelijk dat er geen polen of nullen in het rechter halfvlak, of op de imaginaire as (exclusief oorsprong) liggen. Het systeem is dus stabiel. In de console output ziet men de waarden van de polen. Het systeem kent geen nullen.</w:t>
       </w:r>
     </w:p>
     <w:tbl>
       <w:tblPr>
-        <w:tblStyle w:val="7"/>
+        <w:tblStyle w:val="10"/>
         <w:tblW w:w="0" w:type="auto"/>
         <w:tblInd w:w="0" w:type="dxa"/>
         <w:tblBorders>
@@ -785,7 +1161,9 @@
         </w:tblBorders>
         <w:tblLayout w:type="autofit"/>
         <w:tblCellMar>
+          <w:top w:w="0" w:type="dxa"/>
           <w:left w:w="108" w:type="dxa"/>
+          <w:bottom w:w="0" w:type="dxa"/>
           <w:right w:w="108" w:type="dxa"/>
         </w:tblCellMar>
       </w:tblPr>
@@ -802,10 +1180,6 @@
             <w:insideH w:val="none" w:color="auto" w:sz="0" w:space="0"/>
             <w:insideV w:val="none" w:color="auto" w:sz="0" w:space="0"/>
           </w:tblBorders>
-          <w:tblCellMar>
-            <w:left w:w="108" w:type="dxa"/>
-            <w:right w:w="108" w:type="dxa"/>
-          </w:tblCellMar>
         </w:tblPrEx>
         <w:trPr>
           <w:cantSplit/>
@@ -817,6 +1191,7 @@
           </w:tcPr>
           <w:p>
             <w:pPr>
+              <w:widowControl w:val="0"/>
               <w:spacing w:line="240" w:lineRule="auto"/>
               <w:jc w:val="center"/>
               <w:rPr>
@@ -847,7 +1222,7 @@
                           </pic:cNvPicPr>
                         </pic:nvPicPr>
                         <pic:blipFill>
-                          <a:blip r:embed="rId6"/>
+                          <a:blip r:embed="rId8"/>
                           <a:stretch>
                             <a:fillRect/>
                           </a:stretch>
@@ -871,6 +1246,7 @@
           <w:p>
             <w:pPr>
               <w:pStyle w:val="6"/>
+              <w:widowControl w:val="0"/>
               <w:spacing w:line="240" w:lineRule="auto"/>
               <w:jc w:val="center"/>
               <w:rPr>
@@ -919,6 +1295,7 @@
           </w:p>
           <w:p>
             <w:pPr>
+              <w:widowControl w:val="0"/>
               <w:spacing w:line="240" w:lineRule="auto"/>
               <w:jc w:val="both"/>
               <w:rPr>
@@ -988,7 +1365,7 @@
           <w:rFonts w:hint="default"/>
           <w:lang w:val="en"/>
         </w:rPr>
-        <w:t xml:space="preserve"> toont he gevraagde antwoord van het systeem op een stapfunctie aan de ingang. De functie </w:t>
+        <w:t xml:space="preserve"> toont het gevraagde antwoord van het systeem op een stapfunctie aan de ingang. De functie </w:t>
       </w:r>
       <w:r>
         <w:rPr>
@@ -1024,7 +1401,7 @@
           <w:iCs w:val="0"/>
           <w:lang w:val="en"/>
         </w:rPr>
-        <w:t xml:space="preserve"> terug die waarbij x en y de coordinaten van het stapantwoord bevatten. De eindwaarde kan dus makkelijk teruggevonden worden door de laatste waarde uit de array van y te halen. Deze bedraagt 0,185 afgerond. In </w:t>
+        <w:t xml:space="preserve"> terug die de x en y de coordinaten van het stapantwoord bevatten. De eindwaarde kan dus makkelijk teruggevonden worden door de laatste waarde uit de array van y te halen. Deze bedraagt 0,185 afgerond. In </w:t>
       </w:r>
       <w:r>
         <w:rPr>
@@ -1077,7 +1454,7 @@
     </w:p>
     <w:tbl>
       <w:tblPr>
-        <w:tblStyle w:val="7"/>
+        <w:tblStyle w:val="10"/>
         <w:tblpPr w:leftFromText="180" w:rightFromText="180" w:vertAnchor="text" w:horzAnchor="page" w:tblpX="1062" w:tblpY="227"/>
         <w:tblOverlap w:val="never"/>
         <w:tblW w:w="0" w:type="auto"/>
@@ -1160,7 +1537,7 @@
                           </pic:cNvPicPr>
                         </pic:nvPicPr>
                         <pic:blipFill>
-                          <a:blip r:embed="rId7"/>
+                          <a:blip r:embed="rId9"/>
                           <a:srcRect/>
                           <a:stretch>
                             <a:fillRect/>
@@ -1261,7 +1638,7 @@
                           </pic:cNvPicPr>
                         </pic:nvPicPr>
                         <pic:blipFill>
-                          <a:blip r:embed="rId8"/>
+                          <a:blip r:embed="rId10"/>
                           <a:stretch>
                             <a:fillRect/>
                           </a:stretch>
@@ -1325,18 +1702,7 @@
     </w:tbl>
     <w:p>
       <w:pPr>
-        <w:spacing w:line="240" w:lineRule="auto"/>
-        <w:jc w:val="both"/>
-        <w:rPr>
-          <w:rFonts w:hint="default"/>
-          <w:lang w:val="en"/>
-        </w:rPr>
-      </w:pPr>
-    </w:p>
-    <w:p>
-      <w:pPr>
-        <w:spacing w:line="240" w:lineRule="auto"/>
-        <w:jc w:val="both"/>
+        <w:bidi w:val="0"/>
         <w:rPr>
           <w:rFonts w:hint="default"/>
           <w:lang w:val="en"/>
@@ -1364,7 +1730,7 @@
     </w:p>
     <w:p>
       <w:pPr>
-        <w:pStyle w:val="8"/>
+        <w:pStyle w:val="11"/>
         <w:bidi w:val="0"/>
         <w:spacing w:line="240" w:lineRule="auto"/>
         <w:jc w:val="both"/>
@@ -1383,7 +1749,7 @@
     </w:p>
     <w:p>
       <w:pPr>
-        <w:pStyle w:val="8"/>
+        <w:pStyle w:val="11"/>
         <w:bidi w:val="0"/>
         <w:spacing w:line="240" w:lineRule="auto"/>
         <w:jc w:val="both"/>
@@ -1402,7 +1768,7 @@
     </w:p>
     <w:p>
       <w:pPr>
-        <w:pStyle w:val="8"/>
+        <w:pStyle w:val="11"/>
         <w:bidi w:val="0"/>
         <w:spacing w:line="240" w:lineRule="auto"/>
         <w:jc w:val="both"/>
@@ -1791,7 +2157,7 @@
     </w:p>
     <w:tbl>
       <w:tblPr>
-        <w:tblStyle w:val="7"/>
+        <w:tblStyle w:val="10"/>
         <w:tblW w:w="0" w:type="auto"/>
         <w:tblInd w:w="0" w:type="dxa"/>
         <w:tblBorders>
@@ -1804,7 +2170,9 @@
         </w:tblBorders>
         <w:tblLayout w:type="autofit"/>
         <w:tblCellMar>
+          <w:top w:w="0" w:type="dxa"/>
           <w:left w:w="108" w:type="dxa"/>
+          <w:bottom w:w="0" w:type="dxa"/>
           <w:right w:w="108" w:type="dxa"/>
         </w:tblCellMar>
       </w:tblPr>
@@ -1821,10 +2189,6 @@
             <w:insideH w:val="none" w:color="auto" w:sz="0" w:space="0"/>
             <w:insideV w:val="none" w:color="auto" w:sz="0" w:space="0"/>
           </w:tblBorders>
-          <w:tblCellMar>
-            <w:left w:w="108" w:type="dxa"/>
-            <w:right w:w="108" w:type="dxa"/>
-          </w:tblCellMar>
         </w:tblPrEx>
         <w:trPr>
           <w:cantSplit/>
@@ -1836,6 +2200,7 @@
           </w:tcPr>
           <w:p>
             <w:pPr>
+              <w:widowControl w:val="0"/>
               <w:spacing w:line="240" w:lineRule="auto"/>
               <w:jc w:val="center"/>
             </w:pPr>
@@ -1858,7 +2223,7 @@
                           </pic:cNvPicPr>
                         </pic:nvPicPr>
                         <pic:blipFill>
-                          <a:blip r:embed="rId9"/>
+                          <a:blip r:embed="rId11"/>
                           <a:stretch>
                             <a:fillRect/>
                           </a:stretch>
@@ -1886,6 +2251,7 @@
           <w:p>
             <w:pPr>
               <w:pStyle w:val="6"/>
+              <w:widowControl w:val="0"/>
               <w:spacing w:line="240" w:lineRule="auto"/>
               <w:jc w:val="center"/>
               <w:rPr>
@@ -2026,7 +2392,7 @@
     </w:p>
     <w:p>
       <w:pPr>
-        <w:pStyle w:val="8"/>
+        <w:pStyle w:val="11"/>
         <w:bidi w:val="0"/>
         <w:spacing w:line="240" w:lineRule="auto"/>
         <w:jc w:val="both"/>
@@ -2045,7 +2411,7 @@
     </w:p>
     <w:p>
       <w:pPr>
-        <w:pStyle w:val="8"/>
+        <w:pStyle w:val="11"/>
         <w:bidi w:val="0"/>
         <w:spacing w:line="240" w:lineRule="auto"/>
         <w:jc w:val="both"/>
@@ -2153,7 +2519,7 @@
     </w:p>
     <w:tbl>
       <w:tblPr>
-        <w:tblStyle w:val="7"/>
+        <w:tblStyle w:val="10"/>
         <w:tblW w:w="0" w:type="auto"/>
         <w:tblInd w:w="0" w:type="dxa"/>
         <w:tblBorders>
@@ -2166,7 +2532,9 @@
         </w:tblBorders>
         <w:tblLayout w:type="autofit"/>
         <w:tblCellMar>
+          <w:top w:w="0" w:type="dxa"/>
           <w:left w:w="108" w:type="dxa"/>
+          <w:bottom w:w="0" w:type="dxa"/>
           <w:right w:w="108" w:type="dxa"/>
         </w:tblCellMar>
       </w:tblPr>
@@ -2183,10 +2551,6 @@
             <w:insideH w:val="single" w:color="auto" w:sz="4" w:space="0"/>
             <w:insideV w:val="single" w:color="auto" w:sz="4" w:space="0"/>
           </w:tblBorders>
-          <w:tblCellMar>
-            <w:left w:w="108" w:type="dxa"/>
-            <w:right w:w="108" w:type="dxa"/>
-          </w:tblCellMar>
         </w:tblPrEx>
         <w:trPr>
           <w:cantSplit/>
@@ -2205,6 +2569,7 @@
           <w:p>
             <w:pPr>
               <w:pStyle w:val="6"/>
+              <w:widowControl w:val="0"/>
               <w:spacing w:line="240" w:lineRule="auto"/>
               <w:jc w:val="both"/>
               <w:rPr>
@@ -2266,6 +2631,7 @@
           </w:p>
           <w:p>
             <w:pPr>
+              <w:widowControl w:val="0"/>
               <w:spacing w:line="240" w:lineRule="auto"/>
               <w:jc w:val="both"/>
               <w:rPr>
@@ -2629,7 +2995,7 @@
           <w:rFonts w:hint="default"/>
           <w:lang w:val="en"/>
         </w:rPr>
-        <w:t>) zien we duidelijk dat de singulariteit zich bevind op het coordinaat (-1,0). Dit ligt heel dicht bij het Nyquist-pad van de OLTF.</w:t>
+        <w:t>) zien we duidelijk dat de singulariteit zich bevindt op het coordinaat (-1,0). Dit ligt heel dicht bij het Nyquist-pad van de OLTF.</w:t>
       </w:r>
     </w:p>
     <w:p>
@@ -2651,7 +3017,7 @@
     </w:p>
     <w:tbl>
       <w:tblPr>
-        <w:tblStyle w:val="7"/>
+        <w:tblStyle w:val="10"/>
         <w:tblW w:w="0" w:type="auto"/>
         <w:tblInd w:w="0" w:type="dxa"/>
         <w:tblBorders>
@@ -2664,7 +3030,9 @@
         </w:tblBorders>
         <w:tblLayout w:type="autofit"/>
         <w:tblCellMar>
+          <w:top w:w="0" w:type="dxa"/>
           <w:left w:w="108" w:type="dxa"/>
+          <w:bottom w:w="0" w:type="dxa"/>
           <w:right w:w="108" w:type="dxa"/>
         </w:tblCellMar>
       </w:tblPr>
@@ -2681,10 +3049,6 @@
             <w:insideH w:val="none" w:color="auto" w:sz="0" w:space="0"/>
             <w:insideV w:val="none" w:color="auto" w:sz="0" w:space="0"/>
           </w:tblBorders>
-          <w:tblCellMar>
-            <w:left w:w="108" w:type="dxa"/>
-            <w:right w:w="108" w:type="dxa"/>
-          </w:tblCellMar>
         </w:tblPrEx>
         <w:trPr>
           <w:cantSplit/>
@@ -2696,6 +3060,7 @@
           </w:tcPr>
           <w:p>
             <w:pPr>
+              <w:widowControl w:val="0"/>
               <w:spacing w:line="240" w:lineRule="auto"/>
               <w:jc w:val="center"/>
               <w:rPr>
@@ -2728,7 +3093,7 @@
                           </pic:cNvPicPr>
                         </pic:nvPicPr>
                         <pic:blipFill>
-                          <a:blip r:embed="rId10"/>
+                          <a:blip r:embed="rId12"/>
                           <a:stretch>
                             <a:fillRect/>
                           </a:stretch>
@@ -2752,6 +3117,7 @@
           <w:p>
             <w:pPr>
               <w:pStyle w:val="6"/>
+              <w:widowControl w:val="0"/>
               <w:spacing w:line="240" w:lineRule="auto"/>
               <w:jc w:val="center"/>
               <w:rPr>
@@ -2784,7 +3150,7 @@
               <w:rPr>
                 <w:lang w:val="en"/>
               </w:rPr>
-              <w:t xml:space="preserve"> - Nyquist pplot van de OLTF</w:t>
+              <w:t xml:space="preserve"> - Nyquist plot van de OLTF</w:t>
             </w:r>
           </w:p>
         </w:tc>
@@ -2821,152 +3187,212 @@
     </w:p>
     <w:p>
       <w:pPr>
-        <w:pStyle w:val="8"/>
+        <w:pStyle w:val="11"/>
         <w:bidi w:val="0"/>
-        <w:spacing w:line="240" w:lineRule="auto"/>
+        <w:rPr>
+          <w:rFonts w:hint="default"/>
+          <w:lang w:val="en" w:eastAsia="zh-CN"/>
+        </w:rPr>
+      </w:pPr>
+      <w:r>
+        <w:rPr>
+          <w:rFonts w:hint="default"/>
+          <w:lang w:val="en" w:eastAsia="zh-CN"/>
+        </w:rPr>
+        <w:t xml:space="preserve"> ---------------------- Question 4 ---------------------- </w:t>
+      </w:r>
+    </w:p>
+    <w:p>
+      <w:pPr>
+        <w:pStyle w:val="11"/>
+        <w:bidi w:val="0"/>
+        <w:rPr>
+          <w:rFonts w:hint="default"/>
+          <w:lang w:val="en" w:eastAsia="zh-CN"/>
+        </w:rPr>
+      </w:pPr>
+    </w:p>
+    <w:p>
+      <w:pPr>
+        <w:pStyle w:val="11"/>
+        <w:bidi w:val="0"/>
+        <w:rPr>
+          <w:rFonts w:hint="default"/>
+          <w:lang w:val="en" w:eastAsia="zh-CN"/>
+        </w:rPr>
+      </w:pPr>
+      <w:r>
+        <w:rPr>
+          <w:rFonts w:hint="default"/>
+          <w:lang w:val="en" w:eastAsia="zh-CN"/>
+        </w:rPr>
+        <w:t>216.5 s + 43.3</w:t>
+      </w:r>
+    </w:p>
+    <w:p>
+      <w:pPr>
+        <w:pStyle w:val="11"/>
+        <w:bidi w:val="0"/>
+        <w:rPr>
+          <w:rFonts w:hint="default"/>
+          <w:lang w:val="en" w:eastAsia="zh-CN"/>
+        </w:rPr>
+      </w:pPr>
+      <w:r>
+        <w:rPr>
+          <w:rFonts w:hint="default"/>
+          <w:lang w:val="en" w:eastAsia="zh-CN"/>
+        </w:rPr>
+        <w:t>--------------</w:t>
+      </w:r>
+    </w:p>
+    <w:p>
+      <w:pPr>
+        <w:pStyle w:val="11"/>
+        <w:bidi w:val="0"/>
+        <w:rPr>
+          <w:rFonts w:hint="default"/>
+          <w:lang w:val="en" w:eastAsia="zh-CN"/>
+        </w:rPr>
+      </w:pPr>
+      <w:r>
+        <w:rPr>
+          <w:rFonts w:hint="default"/>
+          <w:lang w:val="en" w:eastAsia="zh-CN"/>
+        </w:rPr>
+        <w:t xml:space="preserve">     5 s</w:t>
+      </w:r>
+    </w:p>
+    <w:p>
+      <w:pPr>
+        <w:pStyle w:val="11"/>
+        <w:bidi w:val="0"/>
+        <w:rPr>
+          <w:rFonts w:hint="default"/>
+          <w:lang w:val="en" w:eastAsia="zh-CN"/>
+        </w:rPr>
+      </w:pPr>
+    </w:p>
+    <w:p>
+      <w:pPr>
+        <w:pStyle w:val="11"/>
+        <w:bidi w:val="0"/>
+        <w:rPr>
+          <w:rFonts w:hint="default"/>
+          <w:lang w:val="en" w:eastAsia="zh-CN"/>
+        </w:rPr>
+      </w:pPr>
+      <w:r>
+        <w:rPr>
+          <w:rFonts w:hint="default"/>
+          <w:lang w:val="en" w:eastAsia="zh-CN"/>
+        </w:rPr>
+        <w:t>{'RiseTime': 0.6374518928711776, 'SettlingTime': 5.868307131431724, 'SettlingMin': 0.8910308503418393, 'SettlingMax': 1.244562757226298, 'Overshoot': 24.456275722629805, 'Undershoot': 0, 'Peak': 1.244562757226298, 'PeakTime': 1.5186353918401587, 'SteadyStateValue': 1.0}</w:t>
+      </w:r>
+    </w:p>
+    <w:p>
+      <w:pPr>
+        <w:pStyle w:val="11"/>
+        <w:bidi w:val="0"/>
+        <w:rPr>
+          <w:rFonts w:hint="default"/>
+          <w:lang w:val="en" w:eastAsia="zh-CN"/>
+        </w:rPr>
+      </w:pPr>
+    </w:p>
+    <w:p>
+      <w:pPr>
+        <w:pStyle w:val="11"/>
+        <w:bidi w:val="0"/>
+        <w:rPr>
+          <w:rFonts w:hint="default"/>
+          <w:lang w:val="en" w:eastAsia="zh-CN"/>
+        </w:rPr>
+      </w:pPr>
+      <w:r>
+        <w:rPr>
+          <w:rFonts w:hint="default"/>
+          <w:lang w:val="en" w:eastAsia="zh-CN"/>
+        </w:rPr>
+        <w:t>gevraagd</w:t>
+      </w:r>
+    </w:p>
+    <w:p>
+      <w:pPr>
+        <w:pStyle w:val="11"/>
+        <w:bidi w:val="0"/>
+        <w:rPr>
+          <w:rFonts w:hint="default"/>
+          <w:lang w:val="en" w:eastAsia="zh-CN"/>
+        </w:rPr>
+      </w:pPr>
+      <w:r>
+        <w:rPr>
+          <w:rFonts w:hint="default"/>
+          <w:lang w:val="en" w:eastAsia="zh-CN"/>
+        </w:rPr>
+        <w:t>methode</w:t>
+      </w:r>
+    </w:p>
+    <w:p>
+      <w:pPr>
+        <w:pStyle w:val="11"/>
+        <w:bidi w:val="0"/>
+        <w:rPr>
+          <w:rFonts w:hint="default"/>
+          <w:lang w:val="en" w:eastAsia="zh-CN"/>
+        </w:rPr>
+      </w:pPr>
+      <w:r>
+        <w:rPr>
+          <w:rFonts w:hint="default"/>
+          <w:lang w:val="en" w:eastAsia="zh-CN"/>
+        </w:rPr>
+        <w:t>resultaten</w:t>
+      </w:r>
+    </w:p>
+    <w:p>
+      <w:pPr>
+        <w:pStyle w:val="11"/>
+        <w:bidi w:val="0"/>
+        <w:rPr>
+          <w:rFonts w:hint="default"/>
+          <w:lang w:val="en" w:eastAsia="zh-CN"/>
+        </w:rPr>
+      </w:pPr>
+      <w:r>
+        <w:rPr>
+          <w:rFonts w:hint="default"/>
+          <w:lang w:val="en" w:eastAsia="zh-CN"/>
+        </w:rPr>
+        <w:t>interpretatie</w:t>
+      </w:r>
+    </w:p>
+    <w:p>
+      <w:pPr>
+        <w:bidi w:val="0"/>
+        <w:rPr>
+          <w:rFonts w:hint="default"/>
+          <w:lang w:val="en" w:eastAsia="zh-CN"/>
+        </w:rPr>
+      </w:pPr>
+    </w:p>
+    <w:p>
+      <w:pPr>
+        <w:bidi w:val="0"/>
         <w:jc w:val="both"/>
         <w:rPr>
           <w:rFonts w:hint="default"/>
+          <w:lang w:val="en"/>
+        </w:rPr>
+      </w:pPr>
+      <w:r>
+        <w:rPr>
+          <w:rFonts w:hint="default"/>
           <w:lang w:val="en" w:eastAsia="zh-CN"/>
         </w:rPr>
-      </w:pPr>
-      <w:r>
-        <w:rPr>
-          <w:rFonts w:hint="default"/>
-          <w:lang w:val="en" w:eastAsia="zh-CN"/>
-        </w:rPr>
-        <w:t xml:space="preserve"> ---------------------- Question 4 ---------------------- </w:t>
-      </w:r>
-    </w:p>
-    <w:p>
-      <w:pPr>
-        <w:pStyle w:val="8"/>
-        <w:bidi w:val="0"/>
-        <w:spacing w:line="240" w:lineRule="auto"/>
-        <w:jc w:val="both"/>
-        <w:rPr>
-          <w:rFonts w:hint="default"/>
-          <w:lang w:val="en" w:eastAsia="zh-CN"/>
-        </w:rPr>
-      </w:pPr>
-    </w:p>
-    <w:p>
-      <w:pPr>
-        <w:pStyle w:val="8"/>
-        <w:bidi w:val="0"/>
-        <w:spacing w:line="240" w:lineRule="auto"/>
-        <w:jc w:val="both"/>
-        <w:rPr>
-          <w:rFonts w:hint="default"/>
-          <w:lang w:val="en" w:eastAsia="zh-CN"/>
-        </w:rPr>
-      </w:pPr>
-      <w:r>
-        <w:rPr>
-          <w:rFonts w:hint="default"/>
-          <w:lang w:val="en" w:eastAsia="zh-CN"/>
-        </w:rPr>
-        <w:t>216.5 s + 43.3</w:t>
-      </w:r>
-    </w:p>
-    <w:p>
-      <w:pPr>
-        <w:pStyle w:val="8"/>
-        <w:bidi w:val="0"/>
-        <w:spacing w:line="240" w:lineRule="auto"/>
-        <w:jc w:val="both"/>
-        <w:rPr>
-          <w:rFonts w:hint="default"/>
-          <w:lang w:val="en" w:eastAsia="zh-CN"/>
-        </w:rPr>
-      </w:pPr>
-      <w:r>
-        <w:rPr>
-          <w:rFonts w:hint="default"/>
-          <w:lang w:val="en" w:eastAsia="zh-CN"/>
-        </w:rPr>
-        <w:t>--------------</w:t>
-      </w:r>
-    </w:p>
-    <w:p>
-      <w:pPr>
-        <w:pStyle w:val="8"/>
-        <w:bidi w:val="0"/>
-        <w:spacing w:line="240" w:lineRule="auto"/>
-        <w:jc w:val="both"/>
-        <w:rPr>
-          <w:rFonts w:hint="default"/>
-          <w:lang w:val="en" w:eastAsia="zh-CN"/>
-        </w:rPr>
-      </w:pPr>
-      <w:r>
-        <w:rPr>
-          <w:rFonts w:hint="default"/>
-          <w:lang w:val="en" w:eastAsia="zh-CN"/>
-        </w:rPr>
-        <w:t xml:space="preserve">     5 s</w:t>
-      </w:r>
-    </w:p>
-    <w:p>
-      <w:pPr>
-        <w:pStyle w:val="8"/>
-        <w:bidi w:val="0"/>
-        <w:spacing w:line="240" w:lineRule="auto"/>
-        <w:jc w:val="both"/>
-        <w:rPr>
-          <w:rFonts w:hint="default"/>
-          <w:lang w:val="en" w:eastAsia="zh-CN"/>
-        </w:rPr>
-      </w:pPr>
-    </w:p>
-    <w:p>
-      <w:pPr>
-        <w:pStyle w:val="8"/>
-        <w:bidi w:val="0"/>
-        <w:spacing w:line="240" w:lineRule="auto"/>
-        <w:jc w:val="both"/>
-        <w:rPr>
-          <w:rFonts w:hint="default"/>
-          <w:lang w:val="en" w:eastAsia="zh-CN"/>
-        </w:rPr>
-      </w:pPr>
-      <w:r>
-        <w:rPr>
-          <w:rFonts w:hint="default"/>
-          <w:lang w:val="en" w:eastAsia="zh-CN"/>
-        </w:rPr>
-        <w:t>{'RiseTime': 0.6374518928711776, 'SettlingTime': 5.868307131431724, 'SettlingMin': 0.8910308503418393, 'SettlingMax': 1.244562757226298, 'Overshoot': 24.456275722629805, 'Undershoot': 0, 'Peak': 1.244562757226298, 'PeakTime': 1.5186353918401587, 'SteadyStateValue': 1.0}</w:t>
-      </w:r>
-    </w:p>
-    <w:p>
-      <w:pPr>
-        <w:spacing w:line="240" w:lineRule="auto"/>
-        <w:jc w:val="both"/>
-        <w:rPr>
-          <w:rFonts w:hint="default"/>
-          <w:lang w:val="en"/>
-        </w:rPr>
-      </w:pPr>
-    </w:p>
-    <w:p>
-      <w:pPr>
-        <w:spacing w:line="240" w:lineRule="auto"/>
-        <w:jc w:val="both"/>
-        <w:rPr>
-          <w:rFonts w:hint="default"/>
-          <w:lang w:val="en"/>
-        </w:rPr>
-      </w:pPr>
-    </w:p>
-    <w:p>
-      <w:pPr>
-        <w:spacing w:line="240" w:lineRule="auto"/>
-        <w:jc w:val="both"/>
-        <w:rPr>
-          <w:rFonts w:hint="default"/>
-          <w:lang w:val="en"/>
-        </w:rPr>
-      </w:pPr>
+        <w:t xml:space="preserve">In de vierde opgave wordt het ontwerp van een PI regelaar bekeken. De PI regelaar moet een fasemarge hebben van 45 graden. De ‘rise time’ en ‘settling time’ zullen gebruikt worden om deze regelaar te vergelijk met een PID regelaar in vraag 5. </w:t>
+      </w:r>
       <w:r>
         <w:rPr>
           <w:rFonts w:hint="default"/>
@@ -2977,7 +3403,7 @@
     </w:p>
     <w:tbl>
       <w:tblPr>
-        <w:tblStyle w:val="7"/>
+        <w:tblStyle w:val="10"/>
         <w:tblW w:w="0" w:type="auto"/>
         <w:tblInd w:w="0" w:type="dxa"/>
         <w:tblBorders>
@@ -2990,7 +3416,9 @@
         </w:tblBorders>
         <w:tblLayout w:type="autofit"/>
         <w:tblCellMar>
+          <w:top w:w="0" w:type="dxa"/>
           <w:left w:w="108" w:type="dxa"/>
+          <w:bottom w:w="0" w:type="dxa"/>
           <w:right w:w="108" w:type="dxa"/>
         </w:tblCellMar>
       </w:tblPr>
@@ -3007,10 +3435,6 @@
             <w:insideH w:val="none" w:color="auto" w:sz="0" w:space="0"/>
             <w:insideV w:val="none" w:color="auto" w:sz="0" w:space="0"/>
           </w:tblBorders>
-          <w:tblCellMar>
-            <w:left w:w="108" w:type="dxa"/>
-            <w:right w:w="108" w:type="dxa"/>
-          </w:tblCellMar>
         </w:tblPrEx>
         <w:trPr>
           <w:cantSplit/>
@@ -3023,6 +3447,7 @@
           <w:p>
             <w:pPr>
               <w:pStyle w:val="6"/>
+              <w:widowControl w:val="0"/>
               <w:spacing w:line="240" w:lineRule="auto"/>
               <w:jc w:val="both"/>
               <w:rPr>
@@ -3085,6 +3510,7 @@
           </w:p>
           <w:p>
             <w:pPr>
+              <w:widowControl w:val="0"/>
               <w:spacing w:line="240" w:lineRule="auto"/>
               <w:jc w:val="both"/>
               <w:rPr>
@@ -3441,14 +3867,1086 @@
     </w:tbl>
     <w:p>
       <w:pPr>
+        <w:keepNext w:val="0"/>
+        <w:keepLines w:val="0"/>
+        <w:widowControl/>
+        <w:suppressLineNumbers w:val="0"/>
+        <w:shd w:val="clear" w:fill="1E1E1E"/>
         <w:spacing w:line="240" w:lineRule="auto"/>
         <w:jc w:val="both"/>
         <w:rPr>
-          <w:rFonts w:hint="default"/>
-          <w:lang w:val="en"/>
-        </w:rPr>
-      </w:pPr>
-    </w:p>
+          <w:rFonts w:hint="default" w:ascii="Droid Sans Fallback" w:hAnsi="Droid Sans Fallback" w:eastAsia="Droid Sans Fallback" w:cs="Droid Sans Fallback"/>
+          <w:b w:val="0"/>
+          <w:color w:val="D4D4D4"/>
+          <w:kern w:val="0"/>
+          <w:sz w:val="21"/>
+          <w:szCs w:val="21"/>
+          <w:shd w:val="clear" w:fill="1E1E1E"/>
+          <w:lang w:val="en" w:eastAsia="zh-CN" w:bidi="ar"/>
+        </w:rPr>
+      </w:pPr>
+      <w:r>
+        <w:rPr>
+          <w:rFonts w:hint="eastAsia" w:ascii="Droid Sans Fallback" w:hAnsi="Droid Sans Fallback" w:eastAsia="Droid Sans Fallback" w:cs="Droid Sans Fallback"/>
+          <w:b w:val="0"/>
+          <w:color w:val="6A9955"/>
+          <w:kern w:val="0"/>
+          <w:sz w:val="21"/>
+          <w:szCs w:val="21"/>
+          <w:shd w:val="clear" w:fill="1E1E1E"/>
+          <w:lang w:val="en-US" w:eastAsia="zh-CN" w:bidi="ar"/>
+        </w:rPr>
+        <w:t xml:space="preserve"># </w:t>
+      </w:r>
+      <w:r>
+        <w:rPr>
+          <w:rFonts w:hint="default" w:ascii="Droid Sans Fallback" w:hAnsi="Droid Sans Fallback" w:eastAsia="Droid Sans Fallback" w:cs="Droid Sans Fallback"/>
+          <w:b w:val="0"/>
+          <w:color w:val="6A9955"/>
+          <w:kern w:val="0"/>
+          <w:sz w:val="21"/>
+          <w:szCs w:val="21"/>
+          <w:shd w:val="clear" w:fill="1E1E1E"/>
+          <w:lang w:val="en" w:eastAsia="zh-CN" w:bidi="ar"/>
+        </w:rPr>
+        <w:t>Gebruikte functie uit de control library voor deze vraag:</w:t>
+      </w:r>
+    </w:p>
+    <w:p>
+      <w:pPr>
+        <w:keepNext w:val="0"/>
+        <w:keepLines w:val="0"/>
+        <w:widowControl/>
+        <w:suppressLineNumbers w:val="0"/>
+        <w:shd w:val="clear" w:fill="1E1E1E"/>
+        <w:spacing w:line="285" w:lineRule="atLeast"/>
+        <w:jc w:val="left"/>
+        <w:rPr>
+          <w:rFonts w:hint="eastAsia" w:ascii="Droid Sans Fallback" w:hAnsi="Droid Sans Fallback" w:eastAsia="Droid Sans Fallback" w:cs="Droid Sans Fallback"/>
+          <w:b w:val="0"/>
+          <w:color w:val="D4D4D4"/>
+          <w:kern w:val="0"/>
+          <w:sz w:val="21"/>
+          <w:szCs w:val="21"/>
+          <w:shd w:val="clear" w:fill="1E1E1E"/>
+          <w:lang w:val="en-US" w:eastAsia="zh-CN" w:bidi="ar"/>
+        </w:rPr>
+      </w:pPr>
+      <w:r>
+        <w:rPr>
+          <w:rFonts w:hint="eastAsia" w:ascii="Droid Sans Fallback" w:hAnsi="Droid Sans Fallback" w:eastAsia="Droid Sans Fallback" w:cs="Droid Sans Fallback"/>
+          <w:b w:val="0"/>
+          <w:color w:val="D4D4D4"/>
+          <w:kern w:val="0"/>
+          <w:sz w:val="21"/>
+          <w:szCs w:val="21"/>
+          <w:shd w:val="clear" w:fill="1E1E1E"/>
+          <w:lang w:val="en-US" w:eastAsia="zh-CN" w:bidi="ar"/>
+        </w:rPr>
+        <w:t>CLTF = c</w:t>
+      </w:r>
+      <w:r>
+        <w:rPr>
+          <w:rFonts w:hint="default" w:ascii="Droid Sans Fallback" w:hAnsi="Droid Sans Fallback" w:eastAsia="Droid Sans Fallback" w:cs="Droid Sans Fallback"/>
+          <w:b w:val="0"/>
+          <w:color w:val="D4D4D4"/>
+          <w:kern w:val="0"/>
+          <w:sz w:val="21"/>
+          <w:szCs w:val="21"/>
+          <w:shd w:val="clear" w:fill="1E1E1E"/>
+          <w:lang w:val="en" w:eastAsia="zh-CN" w:bidi="ar"/>
+        </w:rPr>
+        <w:t>ontrol</w:t>
+      </w:r>
+      <w:r>
+        <w:rPr>
+          <w:rFonts w:hint="eastAsia" w:ascii="Droid Sans Fallback" w:hAnsi="Droid Sans Fallback" w:eastAsia="Droid Sans Fallback" w:cs="Droid Sans Fallback"/>
+          <w:b w:val="0"/>
+          <w:color w:val="D4D4D4"/>
+          <w:kern w:val="0"/>
+          <w:sz w:val="21"/>
+          <w:szCs w:val="21"/>
+          <w:shd w:val="clear" w:fill="1E1E1E"/>
+          <w:lang w:val="en-US" w:eastAsia="zh-CN" w:bidi="ar"/>
+        </w:rPr>
+        <w:t>.feedback(OLTF)</w:t>
+      </w:r>
+    </w:p>
+    <w:p>
+      <w:pPr>
+        <w:keepNext w:val="0"/>
+        <w:keepLines w:val="0"/>
+        <w:widowControl/>
+        <w:suppressLineNumbers w:val="0"/>
+        <w:shd w:val="clear" w:fill="1E1E1E"/>
+        <w:spacing w:line="285" w:lineRule="atLeast"/>
+        <w:jc w:val="left"/>
+        <w:rPr>
+          <w:rFonts w:hint="eastAsia" w:ascii="Droid Sans Fallback" w:hAnsi="Droid Sans Fallback" w:eastAsia="Droid Sans Fallback" w:cs="Droid Sans Fallback"/>
+          <w:b w:val="0"/>
+          <w:color w:val="D4D4D4"/>
+          <w:kern w:val="0"/>
+          <w:sz w:val="21"/>
+          <w:szCs w:val="21"/>
+          <w:shd w:val="clear" w:fill="1E1E1E"/>
+          <w:lang w:val="en-US" w:eastAsia="zh-CN" w:bidi="ar"/>
+        </w:rPr>
+      </w:pPr>
+      <w:r>
+        <w:rPr>
+          <w:rFonts w:hint="eastAsia" w:ascii="Droid Sans Fallback" w:hAnsi="Droid Sans Fallback" w:eastAsia="Droid Sans Fallback" w:cs="Droid Sans Fallback"/>
+          <w:b w:val="0"/>
+          <w:color w:val="D4D4D4"/>
+          <w:kern w:val="0"/>
+          <w:sz w:val="21"/>
+          <w:szCs w:val="21"/>
+          <w:shd w:val="clear" w:fill="1E1E1E"/>
+          <w:lang w:val="en-US" w:eastAsia="zh-CN" w:bidi="ar"/>
+        </w:rPr>
+        <w:t>t,c=c</w:t>
+      </w:r>
+      <w:r>
+        <w:rPr>
+          <w:rFonts w:hint="default" w:ascii="Droid Sans Fallback" w:hAnsi="Droid Sans Fallback" w:eastAsia="Droid Sans Fallback" w:cs="Droid Sans Fallback"/>
+          <w:b w:val="0"/>
+          <w:color w:val="D4D4D4"/>
+          <w:kern w:val="0"/>
+          <w:sz w:val="21"/>
+          <w:szCs w:val="21"/>
+          <w:shd w:val="clear" w:fill="1E1E1E"/>
+          <w:lang w:val="en" w:eastAsia="zh-CN" w:bidi="ar"/>
+        </w:rPr>
+        <w:t>ontrol</w:t>
+      </w:r>
+      <w:r>
+        <w:rPr>
+          <w:rFonts w:hint="eastAsia" w:ascii="Droid Sans Fallback" w:hAnsi="Droid Sans Fallback" w:eastAsia="Droid Sans Fallback" w:cs="Droid Sans Fallback"/>
+          <w:b w:val="0"/>
+          <w:color w:val="D4D4D4"/>
+          <w:kern w:val="0"/>
+          <w:sz w:val="21"/>
+          <w:szCs w:val="21"/>
+          <w:shd w:val="clear" w:fill="1E1E1E"/>
+          <w:lang w:val="en-US" w:eastAsia="zh-CN" w:bidi="ar"/>
+        </w:rPr>
+        <w:t>.step_response(CLTF)</w:t>
+      </w:r>
+    </w:p>
+    <w:p>
+      <w:pPr>
+        <w:keepNext w:val="0"/>
+        <w:keepLines w:val="0"/>
+        <w:widowControl/>
+        <w:suppressLineNumbers w:val="0"/>
+        <w:shd w:val="clear" w:fill="1E1E1E"/>
+        <w:spacing w:line="240" w:lineRule="auto"/>
+        <w:jc w:val="both"/>
+        <w:rPr>
+          <w:rFonts w:hint="eastAsia" w:ascii="Droid Sans Fallback" w:hAnsi="Droid Sans Fallback" w:eastAsia="Droid Sans Fallback" w:cs="Droid Sans Fallback"/>
+          <w:b w:val="0"/>
+          <w:color w:val="D4D4D4"/>
+          <w:kern w:val="0"/>
+          <w:sz w:val="21"/>
+          <w:szCs w:val="21"/>
+          <w:shd w:val="clear" w:fill="1E1E1E"/>
+          <w:lang w:val="en-US" w:eastAsia="zh-CN" w:bidi="ar"/>
+        </w:rPr>
+      </w:pPr>
+      <w:r>
+        <w:rPr>
+          <w:rFonts w:hint="eastAsia" w:ascii="Droid Sans Fallback" w:hAnsi="Droid Sans Fallback" w:eastAsia="Droid Sans Fallback" w:cs="Droid Sans Fallback"/>
+          <w:b w:val="0"/>
+          <w:color w:val="6A9955"/>
+          <w:kern w:val="0"/>
+          <w:sz w:val="21"/>
+          <w:szCs w:val="21"/>
+          <w:shd w:val="clear" w:fill="1E1E1E"/>
+          <w:lang w:val="en-US" w:eastAsia="zh-CN" w:bidi="ar"/>
+        </w:rPr>
+        <w:t xml:space="preserve"># </w:t>
+      </w:r>
+      <w:r>
+        <w:rPr>
+          <w:rFonts w:hint="default" w:ascii="Droid Sans Fallback" w:hAnsi="Droid Sans Fallback" w:eastAsia="Droid Sans Fallback" w:cs="Droid Sans Fallback"/>
+          <w:b w:val="0"/>
+          <w:color w:val="6A9955"/>
+          <w:kern w:val="0"/>
+          <w:sz w:val="21"/>
+          <w:szCs w:val="21"/>
+          <w:shd w:val="clear" w:fill="1E1E1E"/>
+          <w:lang w:val="en" w:eastAsia="zh-CN" w:bidi="ar"/>
+        </w:rPr>
+        <w:t>Gebruikte functie uit de control,matlab library voor deze vraag:</w:t>
+      </w:r>
+    </w:p>
+    <w:p>
+      <w:pPr>
+        <w:keepNext w:val="0"/>
+        <w:keepLines w:val="0"/>
+        <w:widowControl/>
+        <w:suppressLineNumbers w:val="0"/>
+        <w:shd w:val="clear" w:fill="1E1E1E"/>
+        <w:spacing w:line="285" w:lineRule="atLeast"/>
+        <w:jc w:val="left"/>
+        <w:rPr>
+          <w:rFonts w:hint="eastAsia" w:ascii="Droid Sans Fallback" w:hAnsi="Droid Sans Fallback" w:eastAsia="Droid Sans Fallback" w:cs="Droid Sans Fallback"/>
+          <w:b w:val="0"/>
+          <w:color w:val="D4D4D4"/>
+          <w:kern w:val="0"/>
+          <w:sz w:val="21"/>
+          <w:szCs w:val="21"/>
+          <w:shd w:val="clear" w:fill="1E1E1E"/>
+          <w:lang w:val="en-US" w:eastAsia="zh-CN" w:bidi="ar"/>
+        </w:rPr>
+      </w:pPr>
+      <w:r>
+        <w:rPr>
+          <w:rFonts w:hint="eastAsia" w:ascii="Droid Sans Fallback" w:hAnsi="Droid Sans Fallback" w:eastAsia="Droid Sans Fallback" w:cs="Droid Sans Fallback"/>
+          <w:b w:val="0"/>
+          <w:color w:val="D4D4D4"/>
+          <w:kern w:val="0"/>
+          <w:sz w:val="21"/>
+          <w:szCs w:val="21"/>
+          <w:shd w:val="clear" w:fill="1E1E1E"/>
+          <w:lang w:val="en-US" w:eastAsia="zh-CN" w:bidi="ar"/>
+        </w:rPr>
+        <w:t>c</w:t>
+      </w:r>
+      <w:r>
+        <w:rPr>
+          <w:rFonts w:hint="default" w:ascii="Droid Sans Fallback" w:hAnsi="Droid Sans Fallback" w:eastAsia="Droid Sans Fallback" w:cs="Droid Sans Fallback"/>
+          <w:b w:val="0"/>
+          <w:color w:val="D4D4D4"/>
+          <w:kern w:val="0"/>
+          <w:sz w:val="21"/>
+          <w:szCs w:val="21"/>
+          <w:shd w:val="clear" w:fill="1E1E1E"/>
+          <w:lang w:val="en" w:eastAsia="zh-CN" w:bidi="ar"/>
+        </w:rPr>
+        <w:t>ontrol.matlab</w:t>
+      </w:r>
+      <w:r>
+        <w:rPr>
+          <w:rFonts w:hint="eastAsia" w:ascii="Droid Sans Fallback" w:hAnsi="Droid Sans Fallback" w:eastAsia="Droid Sans Fallback" w:cs="Droid Sans Fallback"/>
+          <w:b w:val="0"/>
+          <w:color w:val="D4D4D4"/>
+          <w:kern w:val="0"/>
+          <w:sz w:val="21"/>
+          <w:szCs w:val="21"/>
+          <w:shd w:val="clear" w:fill="1E1E1E"/>
+          <w:lang w:val="en-US" w:eastAsia="zh-CN" w:bidi="ar"/>
+        </w:rPr>
+        <w:t>.stepinfo(CLTF)</w:t>
+      </w:r>
+    </w:p>
+    <w:p>
+      <w:pPr>
+        <w:spacing w:line="240" w:lineRule="auto"/>
+        <w:jc w:val="both"/>
+        <w:rPr>
+          <w:rFonts w:hint="default"/>
+          <w:lang w:val="en"/>
+        </w:rPr>
+      </w:pPr>
+    </w:p>
+    <w:p>
+      <w:pPr>
+        <w:spacing w:line="240" w:lineRule="auto"/>
+        <w:jc w:val="both"/>
+        <w:rPr>
+          <w:rFonts w:hint="default"/>
+          <w:b w:val="0"/>
+          <w:bCs w:val="0"/>
+          <w:i w:val="0"/>
+          <w:iCs w:val="0"/>
+          <w:lang w:val="en"/>
+        </w:rPr>
+      </w:pPr>
+      <w:r>
+        <w:rPr>
+          <w:rFonts w:hint="default"/>
+          <w:lang w:val="en"/>
+        </w:rPr>
+        <w:t xml:space="preserve">De CLTF kan makkelijk berekend worden met de </w:t>
+      </w:r>
+      <w:r>
+        <w:rPr>
+          <w:rFonts w:hint="default"/>
+          <w:i/>
+          <w:iCs/>
+          <w:lang w:val="en"/>
+        </w:rPr>
+        <w:t>“control.feedbac</w:t>
+      </w:r>
+      <w:r>
+        <w:rPr>
+          <w:rFonts w:hint="default"/>
+          <w:b w:val="0"/>
+          <w:bCs w:val="0"/>
+          <w:i/>
+          <w:iCs/>
+          <w:lang w:val="en"/>
+        </w:rPr>
+        <w:t xml:space="preserve">k” </w:t>
+      </w:r>
+      <w:r>
+        <w:rPr>
+          <w:rFonts w:hint="default"/>
+          <w:b w:val="0"/>
+          <w:bCs w:val="0"/>
+          <w:i w:val="0"/>
+          <w:iCs w:val="0"/>
+          <w:lang w:val="en"/>
+        </w:rPr>
+        <w:t>functie uit de control library. Van deze CLTF bekijken we de stap responsie en onderzoeken we de verschillende tijden (waaronder rise- en settling-time).</w:t>
+      </w:r>
+    </w:p>
+    <w:p>
+      <w:pPr>
+        <w:spacing w:line="240" w:lineRule="auto"/>
+        <w:jc w:val="both"/>
+        <w:rPr>
+          <w:rFonts w:hint="default"/>
+          <w:b w:val="0"/>
+          <w:bCs w:val="0"/>
+          <w:i w:val="0"/>
+          <w:iCs w:val="0"/>
+          <w:lang w:val="en"/>
+        </w:rPr>
+      </w:pPr>
+    </w:p>
+    <w:p>
+      <w:pPr>
+        <w:spacing w:line="240" w:lineRule="auto"/>
+        <w:jc w:val="both"/>
+        <w:rPr>
+          <w:rFonts w:hint="default"/>
+          <w:b w:val="0"/>
+          <w:bCs w:val="0"/>
+          <w:i w:val="0"/>
+          <w:iCs w:val="0"/>
+          <w:lang w:val="en"/>
+        </w:rPr>
+      </w:pPr>
+      <w:r>
+        <w:rPr>
+          <w:rFonts w:hint="default"/>
+          <w:b w:val="0"/>
+          <w:bCs w:val="0"/>
+          <w:i w:val="0"/>
+          <w:iCs w:val="0"/>
+          <w:lang w:val="en"/>
+        </w:rPr>
+        <w:t>Na trial-and-error werden volgende waarden gevonden om een fasemarge van 45° te bekomen:</w:t>
+      </w:r>
+    </w:p>
+    <w:tbl>
+      <w:tblPr>
+        <w:tblStyle w:val="10"/>
+        <w:tblW w:w="0" w:type="auto"/>
+        <w:tblInd w:w="0" w:type="dxa"/>
+        <w:tblBorders>
+          <w:top w:val="none" w:color="auto" w:sz="0" w:space="0"/>
+          <w:left w:val="none" w:color="auto" w:sz="0" w:space="0"/>
+          <w:bottom w:val="none" w:color="auto" w:sz="0" w:space="0"/>
+          <w:right w:val="none" w:color="auto" w:sz="0" w:space="0"/>
+          <w:insideH w:val="none" w:color="auto" w:sz="0" w:space="0"/>
+          <w:insideV w:val="none" w:color="auto" w:sz="0" w:space="0"/>
+        </w:tblBorders>
+        <w:tblLayout w:type="autofit"/>
+        <w:tblCellMar>
+          <w:left w:w="108" w:type="dxa"/>
+          <w:right w:w="108" w:type="dxa"/>
+        </w:tblCellMar>
+      </w:tblPr>
+      <w:tblGrid>
+        <w:gridCol w:w="9962"/>
+      </w:tblGrid>
+      <w:tr>
+        <w:tblPrEx>
+          <w:tblBorders>
+            <w:top w:val="none" w:color="auto" w:sz="0" w:space="0"/>
+            <w:left w:val="none" w:color="auto" w:sz="0" w:space="0"/>
+            <w:bottom w:val="none" w:color="auto" w:sz="0" w:space="0"/>
+            <w:right w:val="none" w:color="auto" w:sz="0" w:space="0"/>
+            <w:insideH w:val="none" w:color="auto" w:sz="0" w:space="0"/>
+            <w:insideV w:val="none" w:color="auto" w:sz="0" w:space="0"/>
+          </w:tblBorders>
+        </w:tblPrEx>
+        <w:tc>
+          <w:tcPr>
+            <w:tcW w:w="9962" w:type="dxa"/>
+          </w:tcPr>
+          <w:p>
+            <w:pPr>
+              <w:pStyle w:val="6"/>
+              <w:widowControl w:val="0"/>
+              <w:spacing w:line="240" w:lineRule="auto"/>
+              <w:jc w:val="both"/>
+              <w:rPr>
+                <w:i/>
+                <w:iCs/>
+                <w:color w:val="0000FF"/>
+                <w:lang w:val="en"/>
+              </w:rPr>
+            </w:pPr>
+            <w:r>
+              <w:rPr>
+                <w:i/>
+                <w:iCs/>
+                <w:color w:val="0000FF"/>
+              </w:rPr>
+              <w:t xml:space="preserve">Equation </w:t>
+            </w:r>
+            <w:r>
+              <w:rPr>
+                <w:i/>
+                <w:iCs/>
+                <w:color w:val="0000FF"/>
+              </w:rPr>
+              <w:fldChar w:fldCharType="begin"/>
+            </w:r>
+            <w:r>
+              <w:rPr>
+                <w:i/>
+                <w:iCs/>
+                <w:color w:val="0000FF"/>
+              </w:rPr>
+              <w:instrText xml:space="preserve"> SEQ Equation \* ARABIC </w:instrText>
+            </w:r>
+            <w:r>
+              <w:rPr>
+                <w:i/>
+                <w:iCs/>
+                <w:color w:val="0000FF"/>
+              </w:rPr>
+              <w:fldChar w:fldCharType="separate"/>
+            </w:r>
+            <w:r>
+              <w:rPr>
+                <w:i/>
+                <w:iCs/>
+                <w:color w:val="0000FF"/>
+              </w:rPr>
+              <w:t>4</w:t>
+            </w:r>
+            <w:r>
+              <w:rPr>
+                <w:i/>
+                <w:iCs/>
+                <w:color w:val="0000FF"/>
+              </w:rPr>
+              <w:fldChar w:fldCharType="end"/>
+            </w:r>
+          </w:p>
+          <w:p>
+            <w:pPr>
+              <w:spacing w:line="240" w:lineRule="auto"/>
+              <w:jc w:val="center"/>
+              <w:rPr>
+                <w:rFonts w:hint="default"/>
+                <w:b w:val="0"/>
+                <w:bCs w:val="0"/>
+                <w:i w:val="0"/>
+                <w:iCs w:val="0"/>
+                <w:vertAlign w:val="baseline"/>
+                <w:lang w:val="en"/>
+              </w:rPr>
+            </w:pPr>
+            <m:oMath>
+              <m:sSub>
+                <m:sSubPr>
+                  <m:ctrlPr>
+                    <w:rPr>
+                      <w:rFonts w:ascii="Cambria Math" w:hAnsi="Cambria Math"/>
+                      <w:i/>
+                      <w:color w:val="0000FF"/>
+                      <w:lang w:val="en"/>
+                    </w:rPr>
+                  </m:ctrlPr>
+                </m:sSubPr>
+                <m:e>
+                  <m:r>
+                    <m:rPr/>
+                    <w:rPr>
+                      <w:rFonts w:hint="default" w:ascii="Cambria Math" w:hAnsi="Cambria Math"/>
+                      <w:color w:val="0000FF"/>
+                      <w:lang w:val="en"/>
+                    </w:rPr>
+                    <m:t>K</m:t>
+                  </m:r>
+                  <m:ctrlPr>
+                    <w:rPr>
+                      <w:rFonts w:ascii="Cambria Math" w:hAnsi="Cambria Math"/>
+                      <w:i/>
+                      <w:color w:val="0000FF"/>
+                      <w:lang w:val="en"/>
+                    </w:rPr>
+                  </m:ctrlPr>
+                </m:e>
+                <m:sub>
+                  <m:r>
+                    <m:rPr/>
+                    <w:rPr>
+                      <w:rFonts w:hint="default" w:ascii="Cambria Math" w:hAnsi="Cambria Math"/>
+                      <w:color w:val="0000FF"/>
+                      <w:lang w:val="en"/>
+                    </w:rPr>
+                    <m:t>p</m:t>
+                  </m:r>
+                  <m:ctrlPr>
+                    <w:rPr>
+                      <w:rFonts w:ascii="Cambria Math" w:hAnsi="Cambria Math"/>
+                      <w:i/>
+                      <w:color w:val="0000FF"/>
+                      <w:lang w:val="en"/>
+                    </w:rPr>
+                  </m:ctrlPr>
+                </m:sub>
+              </m:sSub>
+              <m:r>
+                <m:rPr/>
+                <w:rPr>
+                  <w:rFonts w:hint="default" w:ascii="Cambria Math" w:hAnsi="Cambria Math"/>
+                  <w:color w:val="0000FF"/>
+                  <w:lang w:val="en"/>
+                </w:rPr>
+                <m:t>=43,3</m:t>
+              </m:r>
+            </m:oMath>
+            <w:r>
+              <w:rPr>
+                <w:rFonts w:hint="default" w:ascii="Times New Roman" w:hAnsi="Cambria Math"/>
+                <w:i w:val="0"/>
+                <w:color w:val="0000FF"/>
+                <w:lang w:val="en"/>
+              </w:rPr>
+              <w:t xml:space="preserve"> </w:t>
+            </w:r>
+            <w:r>
+              <w:rPr>
+                <w:rFonts w:hint="default" w:ascii="Times New Roman" w:hAnsi="Cambria Math"/>
+                <w:i w:val="0"/>
+                <w:color w:val="0000FF"/>
+                <w:lang w:val="en"/>
+              </w:rPr>
+              <w:tab/>
+            </w:r>
+            <w:r>
+              <w:rPr>
+                <w:rFonts w:hint="default" w:ascii="Times New Roman" w:hAnsi="Cambria Math"/>
+                <w:i w:val="0"/>
+                <w:color w:val="0000FF"/>
+                <w:lang w:val="en"/>
+              </w:rPr>
+              <w:tab/>
+            </w:r>
+            <w:r>
+              <w:rPr>
+                <w:rFonts w:hint="default" w:ascii="Times New Roman" w:hAnsi="Cambria Math"/>
+                <w:i w:val="0"/>
+                <w:color w:val="0000FF"/>
+                <w:lang w:val="en"/>
+              </w:rPr>
+              <w:tab/>
+            </w:r>
+            <m:oMath>
+              <m:sSub>
+                <m:sSubPr>
+                  <m:ctrlPr>
+                    <w:rPr>
+                      <w:rFonts w:ascii="Cambria Math" w:hAnsi="Cambria Math"/>
+                      <w:i/>
+                      <w:color w:val="0000FF"/>
+                      <w:lang w:val="en"/>
+                    </w:rPr>
+                  </m:ctrlPr>
+                </m:sSubPr>
+                <m:e>
+                  <m:r>
+                    <m:rPr/>
+                    <w:rPr>
+                      <w:rFonts w:hint="default" w:ascii="Cambria Math" w:hAnsi="Cambria Math"/>
+                      <w:color w:val="0000FF"/>
+                      <w:lang w:val="en"/>
+                    </w:rPr>
+                    <m:t>T</m:t>
+                  </m:r>
+                  <m:ctrlPr>
+                    <w:rPr>
+                      <w:rFonts w:ascii="Cambria Math" w:hAnsi="Cambria Math"/>
+                      <w:i/>
+                      <w:color w:val="0000FF"/>
+                      <w:lang w:val="en"/>
+                    </w:rPr>
+                  </m:ctrlPr>
+                </m:e>
+                <m:sub>
+                  <m:r>
+                    <m:rPr/>
+                    <w:rPr>
+                      <w:rFonts w:hint="default" w:ascii="Cambria Math" w:hAnsi="Cambria Math"/>
+                      <w:color w:val="0000FF"/>
+                      <w:lang w:val="en"/>
+                    </w:rPr>
+                    <m:t>i</m:t>
+                  </m:r>
+                  <m:ctrlPr>
+                    <w:rPr>
+                      <w:rFonts w:ascii="Cambria Math" w:hAnsi="Cambria Math"/>
+                      <w:i/>
+                      <w:color w:val="0000FF"/>
+                      <w:lang w:val="en"/>
+                    </w:rPr>
+                  </m:ctrlPr>
+                </m:sub>
+              </m:sSub>
+              <m:r>
+                <m:rPr/>
+                <w:rPr>
+                  <w:rFonts w:hint="default" w:ascii="Cambria Math" w:hAnsi="Cambria Math"/>
+                  <w:color w:val="0000FF"/>
+                  <w:lang w:val="en"/>
+                </w:rPr>
+                <m:t>=5</m:t>
+              </m:r>
+            </m:oMath>
+          </w:p>
+        </w:tc>
+      </w:tr>
+    </w:tbl>
+    <w:p>
+      <w:pPr>
+        <w:spacing w:line="240" w:lineRule="auto"/>
+        <w:jc w:val="both"/>
+        <w:rPr>
+          <w:rFonts w:hint="default"/>
+          <w:b w:val="0"/>
+          <w:bCs w:val="0"/>
+          <w:i w:val="0"/>
+          <w:iCs w:val="0"/>
+          <w:lang w:val="en"/>
+        </w:rPr>
+      </w:pPr>
+    </w:p>
+    <w:p>
+      <w:pPr>
+        <w:spacing w:line="240" w:lineRule="auto"/>
+        <w:jc w:val="both"/>
+        <w:rPr>
+          <w:rFonts w:hint="default"/>
+          <w:lang w:val="en"/>
+        </w:rPr>
+      </w:pPr>
+      <w:r>
+        <w:rPr>
+          <w:rFonts w:hint="default"/>
+          <w:lang w:val="en"/>
+        </w:rPr>
+        <w:t xml:space="preserve">Uit de stapresponsie in de </w:t>
+      </w:r>
+      <w:r>
+        <w:rPr>
+          <w:rFonts w:hint="default"/>
+          <w:lang w:val="en"/>
+        </w:rPr>
+        <w:fldChar w:fldCharType="begin"/>
+      </w:r>
+      <w:r>
+        <w:rPr>
+          <w:rFonts w:hint="default"/>
+          <w:lang w:val="en"/>
+        </w:rPr>
+        <w:instrText xml:space="preserve"> REF _Ref1109252739 \h </w:instrText>
+      </w:r>
+      <w:r>
+        <w:rPr>
+          <w:rFonts w:hint="default"/>
+          <w:lang w:val="en"/>
+        </w:rPr>
+        <w:fldChar w:fldCharType="separate"/>
+      </w:r>
+      <w:r>
+        <w:t>Figure 6</w:t>
+      </w:r>
+      <w:r>
+        <w:rPr>
+          <w:rFonts w:hint="default"/>
+          <w:lang w:val="en"/>
+        </w:rPr>
+        <w:fldChar w:fldCharType="end"/>
+      </w:r>
+      <w:r>
+        <w:rPr>
+          <w:rFonts w:hint="default"/>
+          <w:lang w:val="en"/>
+        </w:rPr>
+        <w:t xml:space="preserve"> lezen we volgende resultaten af: </w:t>
+      </w:r>
+      <m:oMath>
+        <m:r>
+          <m:rPr>
+            <m:sty m:val="p"/>
+          </m:rPr>
+          <w:rPr>
+            <w:rFonts w:hint="default" w:ascii="Cambria Math" w:hAnsi="Cambria Math"/>
+            <w:color w:val="auto"/>
+          </w:rPr>
+          <m:t>0.</m:t>
+        </m:r>
+        <m:r>
+          <m:rPr>
+            <m:sty m:val="p"/>
+          </m:rPr>
+          <w:rPr>
+            <w:rFonts w:hint="default" w:ascii="Cambria Math" w:hAnsi="Cambria Math"/>
+            <w:color w:val="auto"/>
+            <w:lang w:val="en"/>
+          </w:rPr>
+          <m:t>637 sec</m:t>
+        </m:r>
+      </m:oMath>
+      <w:r>
+        <w:rPr>
+          <w:rFonts w:hint="default" w:ascii="Times New Roman" w:hAnsi="Cambria Math"/>
+          <w:i w:val="0"/>
+          <w:color w:val="auto"/>
+          <w:lang w:val="en"/>
+        </w:rPr>
+        <w:t xml:space="preserve"> (</w:t>
+      </w:r>
+      <w:r>
+        <w:rPr>
+          <w:rFonts w:hint="default"/>
+          <w:color w:val="auto"/>
+          <w:lang w:val="en"/>
+        </w:rPr>
+        <w:t xml:space="preserve">groen,rise time) en </w:t>
+      </w:r>
+      <m:oMath>
+        <m:r>
+          <m:rPr>
+            <m:sty m:val="p"/>
+          </m:rPr>
+          <w:rPr>
+            <w:rFonts w:hint="default" w:ascii="Cambria Math"/>
+            <w:color w:val="auto"/>
+            <w:lang w:val="en"/>
+          </w:rPr>
+          <m:t>0,891</m:t>
+        </m:r>
+        <m:r>
+          <m:rPr>
+            <m:sty m:val="p"/>
+          </m:rPr>
+          <w:rPr>
+            <w:rFonts w:hint="default" w:ascii="Cambria Math" w:hAnsi="Cambria Math"/>
+            <w:color w:val="auto"/>
+            <w:lang w:val="en"/>
+          </w:rPr>
+          <m:t xml:space="preserve"> sec</m:t>
+        </m:r>
+      </m:oMath>
+      <w:r>
+        <w:rPr>
+          <w:rFonts w:hint="default"/>
+          <w:color w:val="auto"/>
+          <w:lang w:val="en"/>
+        </w:rPr>
+        <w:t xml:space="preserve"> (blauw, settling time). De rise time geeft aan hoelang het systeem nodig heeft om van 10% naar 90% van de steady state </w:t>
+      </w:r>
+      <m:oMath>
+        <m:r>
+          <m:rPr>
+            <m:sty m:val="p"/>
+          </m:rPr>
+          <w:rPr>
+            <w:rFonts w:ascii="Cambria Math" w:hAnsi="Cambria Math" w:cstheme="minorBidi"/>
+            <w:color w:val="auto"/>
+            <w:sz w:val="22"/>
+            <w:lang w:val="en" w:eastAsia="zh-CN" w:bidi="ar-SA"/>
+          </w:rPr>
+          <m:t>(</m:t>
+        </m:r>
+        <m:r>
+          <m:rPr>
+            <m:sty m:val="p"/>
+          </m:rPr>
+          <w:rPr>
+            <w:rFonts w:hint="default" w:ascii="Cambria Math" w:hAnsi="Cambria Math" w:cstheme="minorBidi"/>
+            <w:color w:val="auto"/>
+            <w:sz w:val="22"/>
+            <w:lang w:val="en" w:eastAsia="zh-CN" w:bidi="ar-SA"/>
+          </w:rPr>
+          <m:t>=1,0)</m:t>
+        </m:r>
+      </m:oMath>
+      <w:r>
+        <w:rPr>
+          <w:rFonts w:hint="default"/>
+          <w:color w:val="auto"/>
+          <w:lang w:val="en"/>
+        </w:rPr>
+        <w:t xml:space="preserve"> waarde te gaan. De settling time geeft aan wanneer het systeem het moment bereikt waarop het signaal niet meer dan 2% verschilt van de steady state waarde.</w:t>
+      </w:r>
+    </w:p>
+    <w:p>
+      <w:pPr>
+        <w:spacing w:line="240" w:lineRule="auto"/>
+        <w:jc w:val="both"/>
+        <w:rPr>
+          <w:rFonts w:hint="default"/>
+          <w:lang w:val="en"/>
+        </w:rPr>
+      </w:pPr>
+    </w:p>
+    <w:tbl>
+      <w:tblPr>
+        <w:tblStyle w:val="10"/>
+        <w:tblW w:w="0" w:type="auto"/>
+        <w:tblInd w:w="0" w:type="dxa"/>
+        <w:tblBorders>
+          <w:top w:val="single" w:color="auto" w:sz="4" w:space="0"/>
+          <w:left w:val="single" w:color="auto" w:sz="4" w:space="0"/>
+          <w:bottom w:val="single" w:color="auto" w:sz="4" w:space="0"/>
+          <w:right w:val="single" w:color="auto" w:sz="4" w:space="0"/>
+          <w:insideH w:val="single" w:color="auto" w:sz="4" w:space="0"/>
+          <w:insideV w:val="single" w:color="auto" w:sz="4" w:space="0"/>
+        </w:tblBorders>
+        <w:tblLayout w:type="autofit"/>
+        <w:tblCellMar>
+          <w:left w:w="108" w:type="dxa"/>
+          <w:right w:w="108" w:type="dxa"/>
+        </w:tblCellMar>
+      </w:tblPr>
+      <w:tblGrid>
+        <w:gridCol w:w="4981"/>
+        <w:gridCol w:w="4981"/>
+      </w:tblGrid>
+      <w:tr>
+        <w:tblPrEx>
+          <w:tblBorders>
+            <w:top w:val="single" w:color="auto" w:sz="4" w:space="0"/>
+            <w:left w:val="single" w:color="auto" w:sz="4" w:space="0"/>
+            <w:bottom w:val="single" w:color="auto" w:sz="4" w:space="0"/>
+            <w:right w:val="single" w:color="auto" w:sz="4" w:space="0"/>
+            <w:insideH w:val="single" w:color="auto" w:sz="4" w:space="0"/>
+            <w:insideV w:val="single" w:color="auto" w:sz="4" w:space="0"/>
+          </w:tblBorders>
+        </w:tblPrEx>
+        <w:trPr>
+          <w:cantSplit/>
+        </w:trPr>
+        <w:tc>
+          <w:tcPr>
+            <w:tcW w:w="4981" w:type="dxa"/>
+            <w:tcBorders>
+              <w:top w:val="nil"/>
+              <w:left w:val="nil"/>
+              <w:bottom w:val="nil"/>
+              <w:right w:val="nil"/>
+            </w:tcBorders>
+            <w:vAlign w:val="top"/>
+          </w:tcPr>
+          <w:p>
+            <w:pPr>
+              <w:spacing w:line="240" w:lineRule="auto"/>
+              <w:jc w:val="center"/>
+              <w:rPr>
+                <w:rFonts w:hint="default"/>
+                <w:vertAlign w:val="baseline"/>
+                <w:lang w:val="en"/>
+              </w:rPr>
+            </w:pPr>
+            <w:r>
+              <w:rPr>
+                <w:rFonts w:hint="default"/>
+                <w:vertAlign w:val="baseline"/>
+                <w:lang w:val="en"/>
+              </w:rPr>
+              <w:drawing>
+                <wp:inline distT="0" distB="0" distL="114300" distR="114300">
+                  <wp:extent cx="3019425" cy="2265045"/>
+                  <wp:effectExtent l="0" t="0" r="9525" b="1905"/>
+                  <wp:docPr id="10" name="Picture 10" descr="Q4_-_Step_responce_question"/>
+                  <wp:cNvGraphicFramePr>
+                    <a:graphicFrameLocks xmlns:a="http://schemas.openxmlformats.org/drawingml/2006/main" noChangeAspect="true"/>
+                  </wp:cNvGraphicFramePr>
+                  <a:graphic xmlns:a="http://schemas.openxmlformats.org/drawingml/2006/main">
+                    <a:graphicData uri="http://schemas.openxmlformats.org/drawingml/2006/picture">
+                      <pic:pic xmlns:pic="http://schemas.openxmlformats.org/drawingml/2006/picture">
+                        <pic:nvPicPr>
+                          <pic:cNvPr id="10" name="Picture 10" descr="Q4_-_Step_responce_question"/>
+                          <pic:cNvPicPr>
+                            <a:picLocks noChangeAspect="true"/>
+                          </pic:cNvPicPr>
+                        </pic:nvPicPr>
+                        <pic:blipFill>
+                          <a:blip r:embed="rId13"/>
+                          <a:stretch>
+                            <a:fillRect/>
+                          </a:stretch>
+                        </pic:blipFill>
+                        <pic:spPr>
+                          <a:xfrm>
+                            <a:off x="0" y="0"/>
+                            <a:ext cx="3019425" cy="2265045"/>
+                          </a:xfrm>
+                          <a:prstGeom prst="rect">
+                            <a:avLst/>
+                          </a:prstGeom>
+                        </pic:spPr>
+                      </pic:pic>
+                    </a:graphicData>
+                  </a:graphic>
+                </wp:inline>
+              </w:drawing>
+            </w:r>
+          </w:p>
+          <w:p>
+            <w:pPr>
+              <w:pStyle w:val="6"/>
+              <w:spacing w:line="240" w:lineRule="auto"/>
+              <w:jc w:val="center"/>
+              <w:rPr>
+                <w:rFonts w:hint="default"/>
+                <w:vertAlign w:val="baseline"/>
+                <w:lang w:val="en"/>
+              </w:rPr>
+            </w:pPr>
+            <w:bookmarkStart w:id="7" w:name="_Ref1109252739"/>
+            <w:r>
+              <w:t xml:space="preserve">Figure </w:t>
+            </w:r>
+            <w:r>
+              <w:fldChar w:fldCharType="begin"/>
+            </w:r>
+            <w:r>
+              <w:instrText xml:space="preserve"> SEQ Figure \* ARABIC </w:instrText>
+            </w:r>
+            <w:r>
+              <w:fldChar w:fldCharType="separate"/>
+            </w:r>
+            <w:r>
+              <w:t>6</w:t>
+            </w:r>
+            <w:r>
+              <w:fldChar w:fldCharType="end"/>
+            </w:r>
+            <w:bookmarkEnd w:id="7"/>
+            <w:r>
+              <w:rPr>
+                <w:lang w:val="en"/>
+              </w:rPr>
+              <w:t xml:space="preserve"> - Stapresponsie PI regelaar</w:t>
+            </w:r>
+          </w:p>
+        </w:tc>
+        <w:tc>
+          <w:tcPr>
+            <w:tcW w:w="4981" w:type="dxa"/>
+            <w:tcBorders>
+              <w:top w:val="nil"/>
+              <w:left w:val="nil"/>
+              <w:bottom w:val="nil"/>
+              <w:right w:val="nil"/>
+            </w:tcBorders>
+            <w:vAlign w:val="top"/>
+          </w:tcPr>
+          <w:p>
+            <w:pPr>
+              <w:spacing w:line="240" w:lineRule="auto"/>
+              <w:jc w:val="center"/>
+              <w:rPr>
+                <w:rFonts w:hint="default"/>
+                <w:vertAlign w:val="baseline"/>
+                <w:lang w:val="en"/>
+              </w:rPr>
+            </w:pPr>
+            <w:r>
+              <w:rPr>
+                <w:rFonts w:hint="default"/>
+                <w:vertAlign w:val="baseline"/>
+                <w:lang w:val="en"/>
+              </w:rPr>
+              <w:drawing>
+                <wp:inline distT="0" distB="0" distL="114300" distR="114300">
+                  <wp:extent cx="3025775" cy="2269490"/>
+                  <wp:effectExtent l="0" t="0" r="3175" b="16510"/>
+                  <wp:docPr id="9" name="Picture 9" descr="Q4_-_Bode_plot"/>
+                  <wp:cNvGraphicFramePr>
+                    <a:graphicFrameLocks xmlns:a="http://schemas.openxmlformats.org/drawingml/2006/main" noChangeAspect="true"/>
+                  </wp:cNvGraphicFramePr>
+                  <a:graphic xmlns:a="http://schemas.openxmlformats.org/drawingml/2006/main">
+                    <a:graphicData uri="http://schemas.openxmlformats.org/drawingml/2006/picture">
+                      <pic:pic xmlns:pic="http://schemas.openxmlformats.org/drawingml/2006/picture">
+                        <pic:nvPicPr>
+                          <pic:cNvPr id="9" name="Picture 9" descr="Q4_-_Bode_plot"/>
+                          <pic:cNvPicPr>
+                            <a:picLocks noChangeAspect="true"/>
+                          </pic:cNvPicPr>
+                        </pic:nvPicPr>
+                        <pic:blipFill>
+                          <a:blip r:embed="rId14"/>
+                          <a:stretch>
+                            <a:fillRect/>
+                          </a:stretch>
+                        </pic:blipFill>
+                        <pic:spPr>
+                          <a:xfrm>
+                            <a:off x="0" y="0"/>
+                            <a:ext cx="3025775" cy="2269490"/>
+                          </a:xfrm>
+                          <a:prstGeom prst="rect">
+                            <a:avLst/>
+                          </a:prstGeom>
+                        </pic:spPr>
+                      </pic:pic>
+                    </a:graphicData>
+                  </a:graphic>
+                </wp:inline>
+              </w:drawing>
+            </w:r>
+          </w:p>
+          <w:p>
+            <w:pPr>
+              <w:pStyle w:val="6"/>
+              <w:spacing w:line="240" w:lineRule="auto"/>
+              <w:jc w:val="center"/>
+              <w:rPr>
+                <w:rFonts w:hint="default"/>
+                <w:vertAlign w:val="baseline"/>
+                <w:lang w:val="en"/>
+              </w:rPr>
+            </w:pPr>
+            <w:r>
+              <w:t xml:space="preserve">Figure </w:t>
+            </w:r>
+            <w:r>
+              <w:fldChar w:fldCharType="begin"/>
+            </w:r>
+            <w:r>
+              <w:instrText xml:space="preserve"> SEQ Figure \* ARABIC </w:instrText>
+            </w:r>
+            <w:r>
+              <w:fldChar w:fldCharType="separate"/>
+            </w:r>
+            <w:r>
+              <w:t>7</w:t>
+            </w:r>
+            <w:r>
+              <w:fldChar w:fldCharType="end"/>
+            </w:r>
+            <w:r>
+              <w:rPr>
+                <w:lang w:val="en"/>
+              </w:rPr>
+              <w:t xml:space="preserve"> - Bode plot PI regelaar</w:t>
+            </w:r>
+          </w:p>
+        </w:tc>
+      </w:tr>
+    </w:tbl>
     <w:p>
       <w:pPr>
         <w:spacing w:line="240" w:lineRule="auto"/>
@@ -3480,136 +4978,122 @@
     </w:p>
     <w:p>
       <w:pPr>
-        <w:pStyle w:val="8"/>
+        <w:pStyle w:val="11"/>
         <w:bidi w:val="0"/>
+        <w:rPr>
+          <w:rFonts w:hint="default"/>
+          <w:lang w:val="en"/>
+        </w:rPr>
+      </w:pPr>
+      <w:r>
+        <w:rPr>
+          <w:rFonts w:hint="default"/>
+          <w:lang w:val="en"/>
+        </w:rPr>
+        <w:t xml:space="preserve"> ---------------------- Question 5 ---------------------- </w:t>
+      </w:r>
+    </w:p>
+    <w:p>
+      <w:pPr>
+        <w:pStyle w:val="11"/>
+        <w:bidi w:val="0"/>
+        <w:rPr>
+          <w:rFonts w:hint="default"/>
+          <w:lang w:val="en"/>
+        </w:rPr>
+      </w:pPr>
+    </w:p>
+    <w:p>
+      <w:pPr>
+        <w:pStyle w:val="11"/>
+        <w:bidi w:val="0"/>
+        <w:rPr>
+          <w:rFonts w:hint="default"/>
+          <w:lang w:val="en"/>
+        </w:rPr>
+      </w:pPr>
+      <w:r>
+        <w:rPr>
+          <w:rFonts w:hint="default"/>
+          <w:lang w:val="en"/>
+        </w:rPr>
+        <w:t>300.2 s + 5</w:t>
+      </w:r>
+    </w:p>
+    <w:p>
+      <w:pPr>
+        <w:pStyle w:val="11"/>
+        <w:bidi w:val="0"/>
+        <w:rPr>
+          <w:rFonts w:hint="default"/>
+          <w:lang w:val="en"/>
+        </w:rPr>
+      </w:pPr>
+      <w:r>
+        <w:rPr>
+          <w:rFonts w:hint="default"/>
+          <w:lang w:val="en"/>
+        </w:rPr>
+        <w:t>-----------</w:t>
+      </w:r>
+    </w:p>
+    <w:p>
+      <w:pPr>
+        <w:pStyle w:val="11"/>
+        <w:bidi w:val="0"/>
+        <w:rPr>
+          <w:rFonts w:hint="default"/>
+          <w:lang w:val="en"/>
+        </w:rPr>
+      </w:pPr>
+      <w:r>
+        <w:rPr>
+          <w:rFonts w:hint="default"/>
+          <w:lang w:val="en"/>
+        </w:rPr>
+        <w:t xml:space="preserve">     1</w:t>
+      </w:r>
+    </w:p>
+    <w:p>
+      <w:pPr>
+        <w:pStyle w:val="11"/>
+        <w:bidi w:val="0"/>
+        <w:rPr>
+          <w:rFonts w:hint="default"/>
+          <w:lang w:val="en"/>
+        </w:rPr>
+      </w:pPr>
+    </w:p>
+    <w:p>
+      <w:pPr>
+        <w:pStyle w:val="11"/>
+        <w:bidi w:val="0"/>
+        <w:rPr>
+          <w:rFonts w:hint="default"/>
+          <w:lang w:val="en"/>
+        </w:rPr>
+      </w:pPr>
+      <w:r>
+        <w:rPr>
+          <w:rFonts w:hint="default"/>
+          <w:lang w:val="en"/>
+        </w:rPr>
+        <w:t>{'RiseTime': 0.04259297048782012, 'SettlingTime': 118.96216657248159, 'SettlingMin': 0.48122525238089703, 'SettlingMax': 1.3295666152994254, 'Overshoot': 176.54985598228043, 'Undershoot': 0, 'Peak': 1.3295666152994254, 'PeakTime': 0.17037188195128047, 'SteadyStateValue': 0.48076923076923084}</w:t>
+      </w:r>
+    </w:p>
+    <w:p>
+      <w:pPr>
         <w:spacing w:line="240" w:lineRule="auto"/>
         <w:jc w:val="both"/>
         <w:rPr>
           <w:rFonts w:hint="default"/>
-          <w:lang w:val="en" w:eastAsia="zh-CN"/>
-        </w:rPr>
-      </w:pPr>
-      <w:r>
-        <w:rPr>
-          <w:rFonts w:hint="default"/>
-          <w:lang w:val="en" w:eastAsia="zh-CN"/>
-        </w:rPr>
-        <w:t xml:space="preserve"> ---------------------- Question 5 ---------------------- </w:t>
-      </w:r>
-    </w:p>
-    <w:p>
-      <w:pPr>
-        <w:pStyle w:val="8"/>
-        <w:bidi w:val="0"/>
-        <w:spacing w:line="240" w:lineRule="auto"/>
-        <w:jc w:val="both"/>
-        <w:rPr>
-          <w:rFonts w:hint="default"/>
-          <w:lang w:val="en" w:eastAsia="zh-CN"/>
-        </w:rPr>
-      </w:pPr>
-    </w:p>
-    <w:p>
-      <w:pPr>
-        <w:pStyle w:val="8"/>
-        <w:bidi w:val="0"/>
-        <w:spacing w:line="240" w:lineRule="auto"/>
-        <w:jc w:val="both"/>
-        <w:rPr>
-          <w:rFonts w:hint="default"/>
-          <w:lang w:val="en" w:eastAsia="zh-CN"/>
-        </w:rPr>
-      </w:pPr>
-      <w:r>
-        <w:rPr>
-          <w:rFonts w:hint="default"/>
-          <w:lang w:val="en" w:eastAsia="zh-CN"/>
-        </w:rPr>
-        <w:t>300.2 s + 5</w:t>
-      </w:r>
-    </w:p>
-    <w:p>
-      <w:pPr>
-        <w:pStyle w:val="8"/>
-        <w:bidi w:val="0"/>
-        <w:spacing w:line="240" w:lineRule="auto"/>
-        <w:jc w:val="both"/>
-        <w:rPr>
-          <w:rFonts w:hint="default"/>
-          <w:lang w:val="en" w:eastAsia="zh-CN"/>
-        </w:rPr>
-      </w:pPr>
-      <w:r>
-        <w:rPr>
-          <w:rFonts w:hint="default"/>
-          <w:lang w:val="en" w:eastAsia="zh-CN"/>
-        </w:rPr>
-        <w:t>-----------</w:t>
-      </w:r>
-    </w:p>
-    <w:p>
-      <w:pPr>
-        <w:pStyle w:val="8"/>
-        <w:bidi w:val="0"/>
-        <w:spacing w:line="240" w:lineRule="auto"/>
-        <w:jc w:val="both"/>
-        <w:rPr>
-          <w:rFonts w:hint="default"/>
-          <w:lang w:val="en" w:eastAsia="zh-CN"/>
-        </w:rPr>
-      </w:pPr>
-      <w:r>
-        <w:rPr>
-          <w:rFonts w:hint="default"/>
-          <w:lang w:val="en" w:eastAsia="zh-CN"/>
-        </w:rPr>
-        <w:t xml:space="preserve">     1</w:t>
-      </w:r>
-    </w:p>
-    <w:p>
-      <w:pPr>
-        <w:pStyle w:val="8"/>
-        <w:bidi w:val="0"/>
-        <w:spacing w:line="240" w:lineRule="auto"/>
-        <w:jc w:val="both"/>
-        <w:rPr>
-          <w:rFonts w:hint="default"/>
-          <w:lang w:val="en" w:eastAsia="zh-CN"/>
-        </w:rPr>
-      </w:pPr>
-    </w:p>
-    <w:p>
-      <w:pPr>
-        <w:pStyle w:val="8"/>
-        <w:bidi w:val="0"/>
-        <w:spacing w:line="240" w:lineRule="auto"/>
-        <w:jc w:val="both"/>
-        <w:rPr>
-          <w:rFonts w:hint="default"/>
-          <w:lang w:val="en" w:eastAsia="zh-CN"/>
-        </w:rPr>
-      </w:pPr>
-      <w:r>
-        <w:rPr>
-          <w:rFonts w:hint="default"/>
-          <w:lang w:val="en" w:eastAsia="zh-CN"/>
-        </w:rPr>
-        <w:t>{'RiseTime': 0.04259297048782012, 'SettlingTime': 118.96216657248159, 'SettlingMin': 0.48122525238089703, 'SettlingMax': 1.3295666152994254, 'Overshoot': 176.54985598228043, 'Undershoot': 0, 'Peak': 1.3295666152994254, 'PeakTime': 0.17037188195128047, 'SteadyStateValue': 0.48076923076923084}</w:t>
-      </w:r>
-    </w:p>
-    <w:p>
-      <w:pPr>
-        <w:spacing w:line="240" w:lineRule="auto"/>
-        <w:jc w:val="both"/>
-        <w:rPr>
-          <w:rFonts w:hint="default"/>
           <w:lang w:val="en"/>
         </w:rPr>
       </w:pPr>
     </w:p>
     <w:tbl>
       <w:tblPr>
-        <w:tblStyle w:val="7"/>
+        <w:tblStyle w:val="10"/>
         <w:tblpPr w:leftFromText="180" w:rightFromText="180" w:vertAnchor="text" w:horzAnchor="page" w:tblpX="1067" w:tblpY="767"/>
         <w:tblOverlap w:val="never"/>
         <w:tblW w:w="0" w:type="auto"/>
@@ -3643,12 +5127,6 @@
             <w:insideH w:val="single" w:color="auto" w:sz="4" w:space="0"/>
             <w:insideV w:val="single" w:color="auto" w:sz="4" w:space="0"/>
           </w:tblBorders>
-          <w:tblCellMar>
-            <w:top w:w="0" w:type="dxa"/>
-            <w:left w:w="108" w:type="dxa"/>
-            <w:bottom w:w="0" w:type="dxa"/>
-            <w:right w:w="108" w:type="dxa"/>
-          </w:tblCellMar>
         </w:tblPrEx>
         <w:trPr>
           <w:cantSplit/>
@@ -3667,6 +5145,7 @@
           <w:p>
             <w:pPr>
               <w:pStyle w:val="6"/>
+              <w:widowControl w:val="0"/>
               <w:spacing w:line="240" w:lineRule="auto"/>
               <w:jc w:val="both"/>
               <w:rPr>
@@ -3716,7 +5195,7 @@
                 <w:iCs/>
                 <w:color w:val="0000FF"/>
               </w:rPr>
-              <w:t>4</w:t>
+              <w:t>5</w:t>
             </w:r>
             <w:r>
               <w:rPr>
@@ -3729,6 +5208,7 @@
           </w:p>
           <w:p>
             <w:pPr>
+              <w:widowControl w:val="0"/>
               <w:spacing w:line="240" w:lineRule="auto"/>
               <w:jc w:val="both"/>
               <w:rPr>
@@ -4108,6 +5588,7 @@
           </w:p>
           <w:p>
             <w:pPr>
+              <w:widowControl w:val="0"/>
               <w:spacing w:line="240" w:lineRule="auto"/>
               <w:jc w:val="both"/>
               <w:rPr>
@@ -4154,12 +5635,12 @@
           <w:rFonts w:hint="default"/>
           <w:lang w:val="en"/>
         </w:rPr>
-        <w:t xml:space="preserve">Om een fasemarge van 45° te bekomen worden volgende waarden gebruitk: </w:t>
+        <w:t xml:space="preserve">Om een fasemarge van 45° te bekomen worden volgende waarden gebruikt: </w:t>
       </w:r>
     </w:p>
     <w:tbl>
       <w:tblPr>
-        <w:tblStyle w:val="7"/>
+        <w:tblStyle w:val="10"/>
         <w:tblW w:w="0" w:type="auto"/>
         <w:tblInd w:w="0" w:type="dxa"/>
         <w:tblBorders>
@@ -4172,7 +5653,9 @@
         </w:tblBorders>
         <w:tblLayout w:type="autofit"/>
         <w:tblCellMar>
+          <w:top w:w="0" w:type="dxa"/>
           <w:left w:w="108" w:type="dxa"/>
+          <w:bottom w:w="0" w:type="dxa"/>
           <w:right w:w="108" w:type="dxa"/>
         </w:tblCellMar>
       </w:tblPr>
@@ -4189,10 +5672,6 @@
             <w:insideH w:val="none" w:color="auto" w:sz="0" w:space="0"/>
             <w:insideV w:val="none" w:color="auto" w:sz="0" w:space="0"/>
           </w:tblBorders>
-          <w:tblCellMar>
-            <w:left w:w="108" w:type="dxa"/>
-            <w:right w:w="108" w:type="dxa"/>
-          </w:tblCellMar>
         </w:tblPrEx>
         <w:tc>
           <w:tcPr>
@@ -4201,6 +5680,7 @@
           <w:p>
             <w:pPr>
               <w:pStyle w:val="6"/>
+              <w:widowControl w:val="0"/>
               <w:spacing w:line="240" w:lineRule="auto"/>
               <w:jc w:val="left"/>
               <w:rPr>
@@ -4249,7 +5729,7 @@
                 <w:iCs/>
                 <w:color w:val="0000FF"/>
               </w:rPr>
-              <w:t>5</w:t>
+              <w:t>6</w:t>
             </w:r>
             <w:r>
               <w:rPr>
@@ -4262,6 +5742,7 @@
           </w:p>
           <w:p>
             <w:pPr>
+              <w:widowControl w:val="0"/>
               <w:spacing w:line="240" w:lineRule="auto"/>
               <w:jc w:val="center"/>
               <w:rPr>
@@ -4358,6 +5839,15 @@
               </w:rPr>
               <w:tab/>
             </w:r>
+            <w:r>
+              <w:rPr>
+                <w:rFonts w:hint="default" w:ascii="Times New Roman" w:hAnsi="Cambria Math"/>
+                <w:i w:val="0"/>
+                <w:color w:val="0000FF"/>
+                <w:lang w:val="en"/>
+              </w:rPr>
+              <w:tab/>
+            </w:r>
             <m:oMath>
               <m:sSub>
                 <m:sSubPr>
@@ -4419,6 +5909,15 @@
                 <m:t>=30</m:t>
               </m:r>
             </m:oMath>
+            <w:r>
+              <w:rPr>
+                <w:rFonts w:hint="default" w:ascii="Times New Roman" w:hAnsi="Cambria Math"/>
+                <w:i w:val="0"/>
+                <w:color w:val="0000FF"/>
+                <w:lang w:val="en"/>
+              </w:rPr>
+              <w:tab/>
+            </w:r>
             <w:r>
               <w:rPr>
                 <w:rFonts w:hint="default" w:ascii="Times New Roman" w:hAnsi="Cambria Math"/>
@@ -4524,9 +6023,184 @@
       <w:r>
         <w:rPr>
           <w:rFonts w:hint="default"/>
-          <w:lang w:val="en"/>
-        </w:rPr>
-        <w:t xml:space="preserve">In de figuur vinden we de stapresponsie terug met de ‘rise time’ en ‘settling time’ respectievelijk 0 en 117 seconden. </w:t>
+          <w:color w:val="auto"/>
+          <w:lang w:val="en"/>
+        </w:rPr>
+        <w:t xml:space="preserve">In </w:t>
+      </w:r>
+      <w:r>
+        <w:rPr>
+          <w:rFonts w:hint="default"/>
+          <w:color w:val="auto"/>
+          <w:lang w:val="en"/>
+        </w:rPr>
+        <w:fldChar w:fldCharType="begin"/>
+      </w:r>
+      <w:r>
+        <w:rPr>
+          <w:rFonts w:hint="default"/>
+          <w:color w:val="auto"/>
+          <w:lang w:val="en"/>
+        </w:rPr>
+        <w:instrText xml:space="preserve"> REF _Ref392679093 \h </w:instrText>
+      </w:r>
+      <w:r>
+        <w:rPr>
+          <w:rFonts w:hint="default"/>
+          <w:color w:val="auto"/>
+          <w:lang w:val="en"/>
+        </w:rPr>
+        <w:fldChar w:fldCharType="separate"/>
+      </w:r>
+      <w:r>
+        <w:t>Figure 8</w:t>
+      </w:r>
+      <w:r>
+        <w:rPr>
+          <w:rFonts w:hint="default"/>
+          <w:color w:val="auto"/>
+          <w:lang w:val="en"/>
+        </w:rPr>
+        <w:fldChar w:fldCharType="end"/>
+      </w:r>
+      <w:r>
+        <w:rPr>
+          <w:rFonts w:hint="default"/>
+          <w:color w:val="auto"/>
+          <w:lang w:val="en"/>
+        </w:rPr>
+        <w:t xml:space="preserve"> vinden we de stapresponsie terug met de ‘rise time’ en ‘settling time’ respectievelijk </w:t>
+      </w:r>
+      <m:oMath>
+        <m:r>
+          <m:rPr>
+            <m:sty m:val="p"/>
+          </m:rPr>
+          <w:rPr>
+            <w:rFonts w:hint="default" w:ascii="Cambria Math" w:hAnsi="Cambria Math"/>
+            <w:color w:val="auto"/>
+          </w:rPr>
+          <m:t>0.042</m:t>
+        </m:r>
+        <m:r>
+          <m:rPr>
+            <m:sty m:val="p"/>
+          </m:rPr>
+          <w:rPr>
+            <w:rFonts w:hint="default" w:ascii="Cambria Math" w:hAnsi="Cambria Math"/>
+            <w:color w:val="auto"/>
+            <w:lang w:val="en"/>
+          </w:rPr>
+          <m:t>6 sec</m:t>
+        </m:r>
+      </m:oMath>
+      <w:r>
+        <m:rPr/>
+        <w:rPr>
+          <w:rFonts w:hint="default" w:ascii="Times New Roman" w:hAnsi="Cambria Math"/>
+          <w:i w:val="0"/>
+          <w:color w:val="auto"/>
+          <w:lang w:val="en"/>
+        </w:rPr>
+        <w:t xml:space="preserve"> (</w:t>
+      </w:r>
+      <w:r>
+        <m:rPr/>
+        <w:rPr>
+          <w:rFonts w:hint="default"/>
+          <w:color w:val="auto"/>
+          <w:lang w:val="en"/>
+        </w:rPr>
+        <w:t>groen)</w:t>
+      </w:r>
+      <w:r>
+        <w:rPr>
+          <w:rFonts w:hint="default"/>
+          <w:color w:val="auto"/>
+          <w:lang w:val="en"/>
+        </w:rPr>
+        <w:t xml:space="preserve"> en </w:t>
+      </w:r>
+      <m:oMath>
+        <m:r>
+          <m:rPr>
+            <m:sty m:val="p"/>
+          </m:rPr>
+          <w:rPr>
+            <w:rFonts w:hint="default" w:ascii="Cambria Math" w:hAnsi="Cambria Math"/>
+            <w:color w:val="auto"/>
+          </w:rPr>
+          <m:t>118.962</m:t>
+        </m:r>
+        <m:r>
+          <m:rPr>
+            <m:sty m:val="p"/>
+          </m:rPr>
+          <w:rPr>
+            <w:rFonts w:hint="default" w:ascii="Cambria Math" w:hAnsi="Cambria Math"/>
+            <w:color w:val="auto"/>
+            <w:lang w:val="en"/>
+          </w:rPr>
+          <m:t xml:space="preserve"> sec</m:t>
+        </m:r>
+      </m:oMath>
+      <w:r>
+        <w:rPr>
+          <w:rFonts w:hint="default"/>
+          <w:color w:val="auto"/>
+          <w:lang w:val="en"/>
+        </w:rPr>
+        <w:t xml:space="preserve"> (blauw). Omdat de PID regelaar een zeer kleine ‘rise time’ kent, is er in </w:t>
+      </w:r>
+      <w:r>
+        <w:rPr>
+          <w:rFonts w:hint="default"/>
+          <w:color w:val="auto"/>
+          <w:lang w:val="en"/>
+        </w:rPr>
+        <w:fldChar w:fldCharType="begin"/>
+      </w:r>
+      <w:r>
+        <w:rPr>
+          <w:rFonts w:hint="default"/>
+          <w:color w:val="auto"/>
+          <w:lang w:val="en"/>
+        </w:rPr>
+        <w:instrText xml:space="preserve"> REF _Ref180433874 \h </w:instrText>
+      </w:r>
+      <w:r>
+        <w:rPr>
+          <w:rFonts w:hint="default"/>
+          <w:color w:val="auto"/>
+          <w:lang w:val="en"/>
+        </w:rPr>
+        <w:fldChar w:fldCharType="separate"/>
+      </w:r>
+      <w:r>
+        <w:t>Figure 9</w:t>
+      </w:r>
+      <w:r>
+        <w:rPr>
+          <w:rFonts w:hint="default"/>
+          <w:color w:val="auto"/>
+          <w:lang w:val="en"/>
+        </w:rPr>
+        <w:fldChar w:fldCharType="end"/>
+      </w:r>
+      <w:r>
+        <w:rPr>
+          <w:rFonts w:hint="default"/>
+          <w:color w:val="auto"/>
+          <w:lang w:val="en"/>
+        </w:rPr>
+        <w:t xml:space="preserve"> ingezoomd op de stijgende fla</w:t>
+      </w:r>
+      <w:r>
+        <w:rPr>
+          <w:rFonts w:hint="default"/>
+          <w:lang w:val="en"/>
+        </w:rPr>
+        <w:t>nk.</w:t>
       </w:r>
     </w:p>
     <w:p>
@@ -4541,7 +6215,7 @@
     </w:p>
     <w:tbl>
       <w:tblPr>
-        <w:tblStyle w:val="7"/>
+        <w:tblStyle w:val="10"/>
         <w:tblW w:w="0" w:type="auto"/>
         <w:tblInd w:w="0" w:type="dxa"/>
         <w:tblBorders>
@@ -4554,7 +6228,9 @@
         </w:tblBorders>
         <w:tblLayout w:type="autofit"/>
         <w:tblCellMar>
+          <w:top w:w="0" w:type="dxa"/>
           <w:left w:w="108" w:type="dxa"/>
+          <w:bottom w:w="0" w:type="dxa"/>
           <w:right w:w="108" w:type="dxa"/>
         </w:tblCellMar>
       </w:tblPr>
@@ -4572,43 +6248,343 @@
             <w:insideH w:val="single" w:color="auto" w:sz="4" w:space="0"/>
             <w:insideV w:val="single" w:color="auto" w:sz="4" w:space="0"/>
           </w:tblBorders>
-          <w:tblCellMar>
-            <w:left w:w="108" w:type="dxa"/>
-            <w:right w:w="108" w:type="dxa"/>
-          </w:tblCellMar>
         </w:tblPrEx>
+        <w:trPr>
+          <w:cantSplit/>
+        </w:trPr>
         <w:tc>
           <w:tcPr>
             <w:tcW w:w="4981" w:type="dxa"/>
+            <w:tcBorders>
+              <w:top w:val="nil"/>
+              <w:left w:val="nil"/>
+              <w:bottom w:val="nil"/>
+              <w:right w:val="nil"/>
+            </w:tcBorders>
+            <w:vAlign w:val="top"/>
           </w:tcPr>
           <w:p>
             <w:pPr>
+              <w:widowControl w:val="0"/>
               <w:spacing w:line="240" w:lineRule="auto"/>
-              <w:jc w:val="both"/>
+              <w:jc w:val="center"/>
               <w:rPr>
                 <w:rFonts w:hint="default"/>
                 <w:vertAlign w:val="baseline"/>
                 <w:lang w:val="en"/>
               </w:rPr>
             </w:pPr>
-            <w:bookmarkStart w:id="7" w:name="_GoBack"/>
-            <w:bookmarkEnd w:id="7"/>
+            <w:r>
+              <w:rPr>
+                <w:rFonts w:hint="default"/>
+                <w:vertAlign w:val="baseline"/>
+                <w:lang w:val="en"/>
+              </w:rPr>
+              <w:drawing>
+                <wp:inline distT="0" distB="0" distL="114300" distR="114300">
+                  <wp:extent cx="3019425" cy="2265045"/>
+                  <wp:effectExtent l="0" t="0" r="9525" b="1905"/>
+                  <wp:docPr id="6" name="Picture 6" descr="Q5_-_Step_responce_question"/>
+                  <wp:cNvGraphicFramePr>
+                    <a:graphicFrameLocks xmlns:a="http://schemas.openxmlformats.org/drawingml/2006/main" noChangeAspect="true"/>
+                  </wp:cNvGraphicFramePr>
+                  <a:graphic xmlns:a="http://schemas.openxmlformats.org/drawingml/2006/main">
+                    <a:graphicData uri="http://schemas.openxmlformats.org/drawingml/2006/picture">
+                      <pic:pic xmlns:pic="http://schemas.openxmlformats.org/drawingml/2006/picture">
+                        <pic:nvPicPr>
+                          <pic:cNvPr id="6" name="Picture 6" descr="Q5_-_Step_responce_question"/>
+                          <pic:cNvPicPr>
+                            <a:picLocks noChangeAspect="true"/>
+                          </pic:cNvPicPr>
+                        </pic:nvPicPr>
+                        <pic:blipFill>
+                          <a:blip r:embed="rId15"/>
+                          <a:stretch>
+                            <a:fillRect/>
+                          </a:stretch>
+                        </pic:blipFill>
+                        <pic:spPr>
+                          <a:xfrm>
+                            <a:off x="0" y="0"/>
+                            <a:ext cx="3019425" cy="2265045"/>
+                          </a:xfrm>
+                          <a:prstGeom prst="rect">
+                            <a:avLst/>
+                          </a:prstGeom>
+                        </pic:spPr>
+                      </pic:pic>
+                    </a:graphicData>
+                  </a:graphic>
+                </wp:inline>
+              </w:drawing>
+            </w:r>
+          </w:p>
+          <w:p>
+            <w:pPr>
+              <w:pStyle w:val="6"/>
+              <w:widowControl w:val="0"/>
+              <w:spacing w:line="240" w:lineRule="auto"/>
+              <w:jc w:val="center"/>
+              <w:rPr>
+                <w:rFonts w:hint="default"/>
+                <w:vertAlign w:val="baseline"/>
+                <w:lang w:val="en"/>
+              </w:rPr>
+            </w:pPr>
+            <w:bookmarkStart w:id="8" w:name="_Ref392679093"/>
+            <w:r>
+              <w:t xml:space="preserve">Figure </w:t>
+            </w:r>
+            <w:r>
+              <w:fldChar w:fldCharType="begin"/>
+            </w:r>
+            <w:r>
+              <w:instrText xml:space="preserve"> SEQ Figure \* ARABIC </w:instrText>
+            </w:r>
+            <w:r>
+              <w:fldChar w:fldCharType="separate"/>
+            </w:r>
+            <w:r>
+              <w:t>8</w:t>
+            </w:r>
+            <w:r>
+              <w:fldChar w:fldCharType="end"/>
+            </w:r>
+            <w:bookmarkEnd w:id="8"/>
+            <w:r>
+              <w:rPr>
+                <w:lang w:val="en"/>
+              </w:rPr>
+              <w:t xml:space="preserve"> - Stapresponsie PID</w:t>
+            </w:r>
           </w:p>
         </w:tc>
         <w:tc>
           <w:tcPr>
             <w:tcW w:w="4981" w:type="dxa"/>
+            <w:tcBorders>
+              <w:top w:val="nil"/>
+              <w:left w:val="nil"/>
+              <w:bottom w:val="nil"/>
+              <w:right w:val="nil"/>
+            </w:tcBorders>
+            <w:vAlign w:val="top"/>
           </w:tcPr>
           <w:p>
             <w:pPr>
+              <w:widowControl w:val="0"/>
               <w:spacing w:line="240" w:lineRule="auto"/>
-              <w:jc w:val="both"/>
+              <w:jc w:val="center"/>
               <w:rPr>
                 <w:rFonts w:hint="default"/>
                 <w:vertAlign w:val="baseline"/>
                 <w:lang w:val="en"/>
               </w:rPr>
             </w:pPr>
+            <w:r>
+              <w:rPr>
+                <w:rFonts w:hint="default"/>
+                <w:vertAlign w:val="baseline"/>
+                <w:lang w:val="en"/>
+              </w:rPr>
+              <w:drawing>
+                <wp:inline distT="0" distB="0" distL="114300" distR="114300">
+                  <wp:extent cx="3025775" cy="2269490"/>
+                  <wp:effectExtent l="0" t="0" r="3175" b="16510"/>
+                  <wp:docPr id="8" name="Picture 8" descr="Q5_-_Step_responce_question_zoom"/>
+                  <wp:cNvGraphicFramePr>
+                    <a:graphicFrameLocks xmlns:a="http://schemas.openxmlformats.org/drawingml/2006/main" noChangeAspect="true"/>
+                  </wp:cNvGraphicFramePr>
+                  <a:graphic xmlns:a="http://schemas.openxmlformats.org/drawingml/2006/main">
+                    <a:graphicData uri="http://schemas.openxmlformats.org/drawingml/2006/picture">
+                      <pic:pic xmlns:pic="http://schemas.openxmlformats.org/drawingml/2006/picture">
+                        <pic:nvPicPr>
+                          <pic:cNvPr id="8" name="Picture 8" descr="Q5_-_Step_responce_question_zoom"/>
+                          <pic:cNvPicPr>
+                            <a:picLocks noChangeAspect="true"/>
+                          </pic:cNvPicPr>
+                        </pic:nvPicPr>
+                        <pic:blipFill>
+                          <a:blip r:embed="rId16"/>
+                          <a:stretch>
+                            <a:fillRect/>
+                          </a:stretch>
+                        </pic:blipFill>
+                        <pic:spPr>
+                          <a:xfrm>
+                            <a:off x="0" y="0"/>
+                            <a:ext cx="3025775" cy="2269490"/>
+                          </a:xfrm>
+                          <a:prstGeom prst="rect">
+                            <a:avLst/>
+                          </a:prstGeom>
+                        </pic:spPr>
+                      </pic:pic>
+                    </a:graphicData>
+                  </a:graphic>
+                </wp:inline>
+              </w:drawing>
+            </w:r>
+          </w:p>
+          <w:p>
+            <w:pPr>
+              <w:pStyle w:val="6"/>
+              <w:widowControl w:val="0"/>
+              <w:spacing w:line="240" w:lineRule="auto"/>
+              <w:jc w:val="center"/>
+              <w:rPr>
+                <w:rFonts w:hint="default"/>
+                <w:vertAlign w:val="baseline"/>
+                <w:lang w:val="en"/>
+              </w:rPr>
+            </w:pPr>
+            <w:bookmarkStart w:id="9" w:name="_Ref180433874"/>
+            <w:r>
+              <w:t xml:space="preserve">Figure </w:t>
+            </w:r>
+            <w:r>
+              <w:fldChar w:fldCharType="begin"/>
+            </w:r>
+            <w:r>
+              <w:instrText xml:space="preserve"> SEQ Figure \* ARABIC </w:instrText>
+            </w:r>
+            <w:r>
+              <w:fldChar w:fldCharType="separate"/>
+            </w:r>
+            <w:r>
+              <w:t>9</w:t>
+            </w:r>
+            <w:r>
+              <w:fldChar w:fldCharType="end"/>
+            </w:r>
+            <w:bookmarkEnd w:id="9"/>
+            <w:r>
+              <w:rPr>
+                <w:lang w:val="en"/>
+              </w:rPr>
+              <w:t xml:space="preserve"> - Stapresponsie PID ingezoomd</w:t>
+            </w:r>
+          </w:p>
+        </w:tc>
+      </w:tr>
+      <w:tr>
+        <w:tblPrEx>
+          <w:tblBorders>
+            <w:top w:val="single" w:color="auto" w:sz="4" w:space="0"/>
+            <w:left w:val="single" w:color="auto" w:sz="4" w:space="0"/>
+            <w:bottom w:val="single" w:color="auto" w:sz="4" w:space="0"/>
+            <w:right w:val="single" w:color="auto" w:sz="4" w:space="0"/>
+            <w:insideH w:val="single" w:color="auto" w:sz="4" w:space="0"/>
+            <w:insideV w:val="single" w:color="auto" w:sz="4" w:space="0"/>
+          </w:tblBorders>
+        </w:tblPrEx>
+        <w:trPr>
+          <w:cantSplit/>
+        </w:trPr>
+        <w:tc>
+          <w:tcPr>
+            <w:tcW w:w="9962" w:type="dxa"/>
+            <w:gridSpan w:val="2"/>
+            <w:tcBorders>
+              <w:top w:val="nil"/>
+              <w:left w:val="nil"/>
+              <w:bottom w:val="nil"/>
+              <w:right w:val="nil"/>
+            </w:tcBorders>
+            <w:vAlign w:val="top"/>
+          </w:tcPr>
+          <w:p>
+            <w:pPr>
+              <w:widowControl w:val="0"/>
+              <w:spacing w:line="240" w:lineRule="auto"/>
+              <w:jc w:val="center"/>
+              <w:rPr>
+                <w:rFonts w:hint="default"/>
+                <w:vertAlign w:val="baseline"/>
+                <w:lang w:val="en"/>
+              </w:rPr>
+            </w:pPr>
+            <w:r>
+              <w:rPr>
+                <w:rFonts w:hint="default"/>
+                <w:vertAlign w:val="baseline"/>
+                <w:lang w:val="en"/>
+              </w:rPr>
+              <w:drawing>
+                <wp:inline distT="0" distB="0" distL="114300" distR="114300">
+                  <wp:extent cx="3025775" cy="2269490"/>
+                  <wp:effectExtent l="0" t="0" r="3175" b="16510"/>
+                  <wp:docPr id="4" name="Picture 4" descr="Q5_-_Bode_plot"/>
+                  <wp:cNvGraphicFramePr>
+                    <a:graphicFrameLocks xmlns:a="http://schemas.openxmlformats.org/drawingml/2006/main" noChangeAspect="true"/>
+                  </wp:cNvGraphicFramePr>
+                  <a:graphic xmlns:a="http://schemas.openxmlformats.org/drawingml/2006/main">
+                    <a:graphicData uri="http://schemas.openxmlformats.org/drawingml/2006/picture">
+                      <pic:pic xmlns:pic="http://schemas.openxmlformats.org/drawingml/2006/picture">
+                        <pic:nvPicPr>
+                          <pic:cNvPr id="4" name="Picture 4" descr="Q5_-_Bode_plot"/>
+                          <pic:cNvPicPr>
+                            <a:picLocks noChangeAspect="true"/>
+                          </pic:cNvPicPr>
+                        </pic:nvPicPr>
+                        <pic:blipFill>
+                          <a:blip r:embed="rId17"/>
+                          <a:stretch>
+                            <a:fillRect/>
+                          </a:stretch>
+                        </pic:blipFill>
+                        <pic:spPr>
+                          <a:xfrm>
+                            <a:off x="0" y="0"/>
+                            <a:ext cx="3025775" cy="2269490"/>
+                          </a:xfrm>
+                          <a:prstGeom prst="rect">
+                            <a:avLst/>
+                          </a:prstGeom>
+                        </pic:spPr>
+                      </pic:pic>
+                    </a:graphicData>
+                  </a:graphic>
+                </wp:inline>
+              </w:drawing>
+            </w:r>
+          </w:p>
+          <w:p>
+            <w:pPr>
+              <w:pStyle w:val="6"/>
+              <w:widowControl w:val="0"/>
+              <w:spacing w:line="240" w:lineRule="auto"/>
+              <w:jc w:val="center"/>
+              <w:rPr>
+                <w:rFonts w:hint="default"/>
+                <w:vertAlign w:val="baseline"/>
+                <w:lang w:val="en"/>
+              </w:rPr>
+            </w:pPr>
+            <w:r>
+              <w:t xml:space="preserve">Figure </w:t>
+            </w:r>
+            <w:r>
+              <w:fldChar w:fldCharType="begin"/>
+            </w:r>
+            <w:r>
+              <w:instrText xml:space="preserve"> SEQ Figure \* ARABIC </w:instrText>
+            </w:r>
+            <w:r>
+              <w:fldChar w:fldCharType="separate"/>
+            </w:r>
+            <w:r>
+              <w:t>10</w:t>
+            </w:r>
+            <w:r>
+              <w:fldChar w:fldCharType="end"/>
+            </w:r>
+            <w:r>
+              <w:rPr>
+                <w:lang w:val="en"/>
+              </w:rPr>
+              <w:t xml:space="preserve"> - Bode plot PID</w:t>
+            </w:r>
           </w:p>
         </w:tc>
       </w:tr>
@@ -4644,22 +6620,24 @@
     <w:p>
       <w:pPr>
         <w:bidi w:val="0"/>
-        <w:rPr>
-          <w:rFonts w:hint="default"/>
-          <w:lang w:val="en"/>
-        </w:rPr>
-      </w:pPr>
-      <w:r>
-        <w:rPr>
-          <w:rFonts w:hint="default"/>
-          <w:lang w:val="en"/>
-        </w:rPr>
-        <w:t xml:space="preserve">Zowel de PI regelaar uit vraag 4 als de PID regelaar uit vraag 5 hebben hun eigen voor- en nadelen. De PI regeleaar is stabieler dan de PID en heeft geen steady state eror. We kunnen de PI regelaar echter niet gebruiken voor traag bewegende procesvariabelen. </w:t>
+        <w:jc w:val="both"/>
+        <w:rPr>
+          <w:rFonts w:hint="default"/>
+          <w:lang w:val="en"/>
+        </w:rPr>
+      </w:pPr>
+      <w:r>
+        <w:rPr>
+          <w:rFonts w:hint="default"/>
+          <w:lang w:val="en"/>
+        </w:rPr>
+        <w:t xml:space="preserve">Zowel de PI regelaar uit vraag 4 als de PID regelaar uit vraag 5 hebben hun eigen voor- en nadelen. De PI regelaar is stabieler dan de PID en heeft geen steady state error. We kunnen de PI regelaar echter niet gebruiken voor traag bewegende procesvariabelen. </w:t>
       </w:r>
     </w:p>
     <w:p>
       <w:pPr>
         <w:bidi w:val="0"/>
+        <w:jc w:val="both"/>
         <w:rPr>
           <w:rFonts w:hint="default"/>
           <w:lang w:val="en"/>
@@ -4669,22 +6647,24 @@
     <w:p>
       <w:pPr>
         <w:bidi w:val="0"/>
-        <w:rPr>
-          <w:rFonts w:hint="default"/>
-          <w:lang w:val="en"/>
-        </w:rPr>
-      </w:pPr>
-      <w:r>
-        <w:rPr>
-          <w:rFonts w:hint="default"/>
-          <w:lang w:val="en"/>
-        </w:rPr>
-        <w:t>De PID regelaar is minder stabiel dan de PI regelaar maar kan wel gebruikt worden voor snelle procesvariabelen. Nadelig is dan weer de verhoogde complexiteit door een verhoging van het aantal parameters ten opzicht van de PI regelaar</w:t>
+        <w:jc w:val="both"/>
+        <w:rPr>
+          <w:rFonts w:hint="default"/>
+          <w:lang w:val="en"/>
+        </w:rPr>
+      </w:pPr>
+      <w:r>
+        <w:rPr>
+          <w:rFonts w:hint="default"/>
+          <w:lang w:val="en"/>
+        </w:rPr>
+        <w:t>De PID regelaar is minder stabiel dan de PI regelaar maar kan ook gebruikt worden voor snelle procesvariabelen. Nadelig is dan weer de verhoogde complexiteit door een verhoging van het aantal parameters ten opzichte van de PI regelaar.</w:t>
       </w:r>
     </w:p>
     <w:p>
       <w:pPr>
         <w:bidi w:val="0"/>
+        <w:jc w:val="both"/>
         <w:rPr>
           <w:rFonts w:hint="default"/>
           <w:lang w:val="en"/>
@@ -4694,20 +6674,112 @@
     <w:p>
       <w:pPr>
         <w:bidi w:val="0"/>
-        <w:rPr>
-          <w:rFonts w:hint="default"/>
-          <w:lang w:val="en"/>
-        </w:rPr>
-      </w:pPr>
-      <w:r>
-        <w:rPr>
-          <w:rFonts w:hint="default"/>
-          <w:lang w:val="en"/>
-        </w:rPr>
-        <w:t>Men kan besluiten dat de PID regelaar voor een wijd gebruik kan ingezet worden, en daar waar mogelijk kan men de eenvoudigere PI regelaar gebruiken</w:t>
+        <w:jc w:val="both"/>
+        <w:rPr>
+          <w:rFonts w:hint="default"/>
+          <w:lang w:val="en"/>
+        </w:rPr>
+      </w:pPr>
+      <w:r>
+        <w:rPr>
+          <w:rFonts w:hint="default"/>
+          <w:lang w:val="en"/>
+        </w:rPr>
+        <w:t>Men kan besluiten dat de PID regelaar voor een wijd gebruik kan ingezet worden, en daar waar mogelijk kan men de eenvoudigere PI regelaar gebruiken.</w:t>
+      </w:r>
+    </w:p>
+    <w:p>
+      <w:pPr>
+        <w:bidi w:val="0"/>
+        <w:rPr>
+          <w:rFonts w:hint="default"/>
+          <w:lang w:val="en"/>
+        </w:rPr>
+      </w:pPr>
+    </w:p>
+    <w:p>
+      <w:pPr>
+        <w:pStyle w:val="2"/>
+        <w:bidi w:val="0"/>
+        <w:spacing w:line="240" w:lineRule="auto"/>
+        <w:rPr>
+          <w:rFonts w:hint="default"/>
+          <w:lang w:val="en"/>
+        </w:rPr>
+      </w:pPr>
+      <w:r>
+        <w:rPr>
+          <w:rFonts w:hint="default"/>
+          <w:lang w:val="en"/>
+        </w:rPr>
+        <w:t>Code</w:t>
+      </w:r>
+    </w:p>
+    <w:p>
+      <w:pPr>
+        <w:bidi w:val="0"/>
+        <w:spacing w:line="240" w:lineRule="auto"/>
+        <w:rPr>
+          <w:rFonts w:hint="default"/>
+          <w:lang w:val="en"/>
+        </w:rPr>
+      </w:pPr>
+      <w:r>
+        <w:rPr>
+          <w:rFonts w:hint="default"/>
+          <w:lang w:val="en"/>
+        </w:rPr>
+        <w:t xml:space="preserve">De code kan geraadpleegd worden op github: </w:t>
+      </w:r>
+      <w:r>
+        <w:rPr>
+          <w:rFonts w:hint="default"/>
+          <w:lang w:val="en"/>
+        </w:rPr>
+        <w:fldChar w:fldCharType="begin"/>
+      </w:r>
+      <w:r>
+        <w:rPr>
+          <w:rFonts w:hint="default"/>
+          <w:lang w:val="en"/>
+        </w:rPr>
+        <w:instrText xml:space="preserve"> HYPERLINK "https://github.com/ro-per/EE-CRS-Lab1" </w:instrText>
+      </w:r>
+      <w:r>
+        <w:rPr>
+          <w:rFonts w:hint="default"/>
+          <w:lang w:val="en"/>
+        </w:rPr>
+        <w:fldChar w:fldCharType="separate"/>
+      </w:r>
+      <w:r>
+        <w:rPr>
+          <w:rStyle w:val="9"/>
+          <w:rFonts w:hint="default"/>
+          <w:lang w:val="en"/>
+        </w:rPr>
+        <w:t>https://github.com/ro-per</w:t>
+      </w:r>
+      <w:bookmarkStart w:id="10" w:name="_GoBack"/>
+      <w:bookmarkEnd w:id="10"/>
+      <w:r>
+        <w:rPr>
+          <w:rStyle w:val="9"/>
+          <w:rFonts w:hint="default"/>
+          <w:lang w:val="en"/>
+        </w:rPr>
+        <w:t>/EE-CRS-Lab1</w:t>
+      </w:r>
+      <w:r>
+        <w:rPr>
+          <w:rFonts w:hint="default"/>
+          <w:lang w:val="en"/>
+        </w:rPr>
+        <w:fldChar w:fldCharType="end"/>
       </w:r>
     </w:p>
     <w:sectPr>
+      <w:footerReference r:id="rId5" w:type="default"/>
       <w:pgSz w:w="11906" w:h="16838"/>
       <w:pgMar w:top="1440" w:right="1080" w:bottom="1440" w:left="1080" w:header="720" w:footer="720" w:gutter="0"/>
       <w:cols w:space="720" w:num="1"/>
@@ -4740,6 +6812,163 @@
     </w:p>
   </w:endnote>
 </w:endnotes>
+</file>
+
+<file path=word/footer1.xml><?xml version="1.0" encoding="utf-8"?>
+<w:ftr xmlns:wpc="http://schemas.microsoft.com/office/word/2010/wordprocessingCanvas" xmlns:mc="http://schemas.openxmlformats.org/markup-compatibility/2006" xmlns:o="urn:schemas-microsoft-com:office:office" xmlns:r="http://schemas.openxmlformats.org/officeDocument/2006/relationships" xmlns:m="http://schemas.openxmlformats.org/officeDocument/2006/math" xmlns:v="urn:schemas-microsoft-com:vml" xmlns:wp14="http://schemas.microsoft.com/office/word/2010/wordprocessingDrawing" xmlns:wp="http://schemas.openxmlformats.org/drawingml/2006/wordprocessingDrawing" xmlns:w10="urn:schemas-microsoft-com:office:word" xmlns:w="http://schemas.openxmlformats.org/wordprocessingml/2006/main" xmlns:w14="http://schemas.microsoft.com/office/word/2010/wordml" xmlns:w15="http://schemas.microsoft.com/office/word/2012/wordml" xmlns:wpg="http://schemas.microsoft.com/office/word/2010/wordprocessingGroup" xmlns:wpi="http://schemas.microsoft.com/office/word/2010/wordprocessingInk" xmlns:wne="http://schemas.microsoft.com/office/word/2006/wordml" xmlns:wps="http://schemas.microsoft.com/office/word/2010/wordprocessingShape" xmlns:wpsCustomData="http://www.wps.cn/officeDocument/2013/wpsCustomData" mc:Ignorable="w14 w15 wp14">
+  <w:p>
+    <w:pPr>
+      <w:pStyle w:val="7"/>
+      <w:rPr>
+        <w:rFonts w:hint="default"/>
+        <w:lang w:val="en"/>
+      </w:rPr>
+    </w:pPr>
+    <w:r>
+      <w:rPr>
+        <w:sz w:val="18"/>
+      </w:rPr>
+      <mc:AlternateContent>
+        <mc:Choice Requires="wps">
+          <w:drawing>
+            <wp:anchor distT="0" distB="0" distL="114300" distR="114300" simplePos="0" relativeHeight="251658240" behindDoc="0" locked="0" layoutInCell="1" allowOverlap="1">
+              <wp:simplePos x="0" y="0"/>
+              <wp:positionH relativeFrom="margin">
+                <wp:align>right</wp:align>
+              </wp:positionH>
+              <wp:positionV relativeFrom="paragraph">
+                <wp:posOffset>0</wp:posOffset>
+              </wp:positionV>
+              <wp:extent cx="1828800" cy="1828800"/>
+              <wp:effectExtent l="0" t="0" r="0" b="0"/>
+              <wp:wrapNone/>
+              <wp:docPr id="12" name="Text Box 12"/>
+              <wp:cNvGraphicFramePr/>
+              <a:graphic xmlns:a="http://schemas.openxmlformats.org/drawingml/2006/main">
+                <a:graphicData uri="http://schemas.microsoft.com/office/word/2010/wordprocessingShape">
+                  <wps:wsp>
+                    <wps:cNvSpPr txBox="true"/>
+                    <wps:spPr>
+                      <a:xfrm>
+                        <a:off x="0" y="0"/>
+                        <a:ext cx="1828800" cy="1828800"/>
+                      </a:xfrm>
+                      <a:prstGeom prst="rect">
+                        <a:avLst/>
+                      </a:prstGeom>
+                      <a:noFill/>
+                      <a:ln w="6350">
+                        <a:noFill/>
+                      </a:ln>
+                      <a:extLst>
+                        <a:ext uri="{909E8E84-426E-40DD-AFC4-6F175D3DCCD1}">
+                          <a14:hiddenFill xmlns:a14="http://schemas.microsoft.com/office/drawing/2010/main">
+                            <a:solidFill>
+                              <a:schemeClr val="lt1"/>
+                            </a:solidFill>
+                          </a14:hiddenFill>
+                        </a:ext>
+                        <a:ext uri="{91240B29-F687-4F45-9708-019B960494DF}">
+                          <a14:hiddenLine xmlns:a14="http://schemas.microsoft.com/office/drawing/2010/main" w="6350">
+                            <a:solidFill>
+                              <a:prstClr val="black"/>
+                            </a:solidFill>
+                          </a14:hiddenLine>
+                        </a:ext>
+                      </a:extLst>
+                    </wps:spPr>
+                    <wps:style>
+                      <a:lnRef idx="0">
+                        <a:schemeClr val="accent1"/>
+                      </a:lnRef>
+                      <a:fillRef idx="0">
+                        <a:schemeClr val="accent1"/>
+                      </a:fillRef>
+                      <a:effectRef idx="0">
+                        <a:schemeClr val="accent1"/>
+                      </a:effectRef>
+                      <a:fontRef idx="minor">
+                        <a:schemeClr val="dk1"/>
+                      </a:fontRef>
+                    </wps:style>
+                    <wps:txbx>
+                      <w:txbxContent>
+                        <w:p>
+                          <w:pPr>
+                            <w:pStyle w:val="7"/>
+                          </w:pPr>
+                          <w:r>
+                            <w:fldChar w:fldCharType="begin"/>
+                          </w:r>
+                          <w:r>
+                            <w:instrText xml:space="preserve"> PAGE  \* MERGEFORMAT </w:instrText>
+                          </w:r>
+                          <w:r>
+                            <w:fldChar w:fldCharType="separate"/>
+                          </w:r>
+                          <w:r>
+                            <w:t>1</w:t>
+                          </w:r>
+                          <w:r>
+                            <w:fldChar w:fldCharType="end"/>
+                          </w:r>
+                        </w:p>
+                      </w:txbxContent>
+                    </wps:txbx>
+                    <wps:bodyPr rot="0" spcFirstLastPara="0" vertOverflow="overflow" horzOverflow="overflow" vert="horz" wrap="none" lIns="0" tIns="0" rIns="0" bIns="0" numCol="1" spcCol="0" rtlCol="0" fromWordArt="false" anchor="t" anchorCtr="false" forceAA="false" upright="false" compatLnSpc="true">
+                      <a:spAutoFit/>
+                    </wps:bodyPr>
+                  </wps:wsp>
+                </a:graphicData>
+              </a:graphic>
+            </wp:anchor>
+          </w:drawing>
+        </mc:Choice>
+        <mc:Fallback>
+          <w:pict>
+            <v:shape id="_x0000_s1026" o:spid="_x0000_s1026" o:spt="202" type="#_x0000_t202" style="position:absolute;left:0pt;margin-top:0pt;height:144pt;width:144pt;mso-position-horizontal:right;mso-position-horizontal-relative:margin;mso-wrap-style:none;z-index:251658240;mso-width-relative:page;mso-height-relative:page;" filled="f" stroked="f" coordsize="21600,21600" o:gfxdata="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">
+              <v:fill on="f" focussize="0,0"/>
+              <v:stroke on="f" weight="0.5pt"/>
+              <v:imagedata o:title=""/>
+              <o:lock v:ext="edit" aspectratio="f"/>
+              <v:textbox inset="0mm,0mm,0mm,0mm" style="mso-fit-shape-to-text:t;">
+                <w:txbxContent>
+                  <w:p>
+                    <w:pPr>
+                      <w:pStyle w:val="7"/>
+                    </w:pPr>
+                    <w:r>
+                      <w:fldChar w:fldCharType="begin"/>
+                    </w:r>
+                    <w:r>
+                      <w:instrText xml:space="preserve"> PAGE  \* MERGEFORMAT </w:instrText>
+                    </w:r>
+                    <w:r>
+                      <w:fldChar w:fldCharType="separate"/>
+                    </w:r>
+                    <w:r>
+                      <w:t>1</w:t>
+                    </w:r>
+                    <w:r>
+                      <w:fldChar w:fldCharType="end"/>
+                    </w:r>
+                  </w:p>
+                </w:txbxContent>
+              </v:textbox>
+            </v:shape>
+          </w:pict>
+        </mc:Fallback>
+      </mc:AlternateContent>
+    </w:r>
+    <w:r>
+      <w:rPr>
+        <w:rFonts w:hint="default"/>
+        <w:lang w:val="en"/>
+      </w:rPr>
+      <w:t>Romeo Permentier; Jerry Xiong</w:t>
+    </w:r>
+  </w:p>
+</w:ftr>
 </file>
 
 <file path=word/footnotes.xml><?xml version="1.0" encoding="utf-8"?>
@@ -5113,7 +7342,49 @@
       <w:sz w:val="20"/>
     </w:rPr>
   </w:style>
-  <w:style w:type="table" w:styleId="7">
+  <w:style w:type="paragraph" w:styleId="7">
+    <w:name w:val="footer"/>
+    <w:basedOn w:val="1"/>
+    <w:uiPriority w:val="0"/>
+    <w:pPr>
+      <w:tabs>
+        <w:tab w:val="center" w:pos="4153"/>
+        <w:tab w:val="right" w:pos="8306"/>
+      </w:tabs>
+      <w:snapToGrid w:val="0"/>
+      <w:jc w:val="left"/>
+    </w:pPr>
+    <w:rPr>
+      <w:sz w:val="18"/>
+      <w:szCs w:val="18"/>
+    </w:rPr>
+  </w:style>
+  <w:style w:type="paragraph" w:styleId="8">
+    <w:name w:val="header"/>
+    <w:basedOn w:val="1"/>
+    <w:uiPriority w:val="0"/>
+    <w:pPr>
+      <w:tabs>
+        <w:tab w:val="center" w:pos="4153"/>
+        <w:tab w:val="right" w:pos="8306"/>
+      </w:tabs>
+      <w:snapToGrid w:val="0"/>
+    </w:pPr>
+    <w:rPr>
+      <w:sz w:val="18"/>
+      <w:szCs w:val="18"/>
+    </w:rPr>
+  </w:style>
+  <w:style w:type="character" w:styleId="9">
+    <w:name w:val="Hyperlink"/>
+    <w:basedOn w:val="4"/>
+    <w:uiPriority w:val="0"/>
+    <w:rPr>
+      <w:color w:val="0000FF"/>
+      <w:u w:val="single"/>
+    </w:rPr>
+  </w:style>
+  <w:style w:type="table" w:styleId="10">
     <w:name w:val="Table Grid"/>
     <w:basedOn w:val="5"/>
     <w:qFormat/>
@@ -5133,10 +7404,10 @@
       </w:tblBorders>
     </w:tblPr>
   </w:style>
-  <w:style w:type="paragraph" w:customStyle="1" w:styleId="8">
+  <w:style w:type="paragraph" w:customStyle="1" w:styleId="11">
     <w:name w:val="code"/>
     <w:basedOn w:val="1"/>
-    <w:link w:val="10"/>
+    <w:link w:val="13"/>
     <w:qFormat/>
     <w:uiPriority w:val="0"/>
     <w:rPr>
@@ -5145,7 +7416,7 @@
       <w:color w:val="FF0000"/>
     </w:rPr>
   </w:style>
-  <w:style w:type="paragraph" w:customStyle="1" w:styleId="9">
+  <w:style w:type="paragraph" w:customStyle="1" w:styleId="12">
     <w:name w:val="Code"/>
     <w:basedOn w:val="1"/>
     <w:qFormat/>
@@ -5154,14 +7425,356 @@
       <w:rFonts w:asciiTheme="minorAscii" w:hAnsiTheme="minorAscii"/>
     </w:rPr>
   </w:style>
-  <w:style w:type="character" w:customStyle="1" w:styleId="10">
+  <w:style w:type="character" w:customStyle="1" w:styleId="13">
     <w:name w:val="code Char"/>
-    <w:link w:val="8"/>
+    <w:link w:val="11"/>
     <w:uiPriority w:val="0"/>
     <w:rPr>
       <w:rFonts w:ascii="FreeMono" w:hAnsi="FreeMono"/>
       <w:i/>
       <w:color w:val="FF0000"/>
+    </w:rPr>
+  </w:style>
+</w:styles>
+</file>
+
+<file path=word/glossary/document.xml><?xml version="1.0" encoding="utf-8"?>
+<w:glossaryDocument xmlns:wpc="http://schemas.microsoft.com/office/word/2010/wordprocessingCanvas" xmlns:mc="http://schemas.openxmlformats.org/markup-compatibility/2006" xmlns:o="urn:schemas-microsoft-com:office:office" xmlns:r="http://schemas.openxmlformats.org/officeDocument/2006/relationships" xmlns:m="http://schemas.openxmlformats.org/officeDocument/2006/math" xmlns:v="urn:schemas-microsoft-com:vml" xmlns:wp14="http://schemas.microsoft.com/office/word/2010/wordprocessingDrawing" xmlns:wp="http://schemas.openxmlformats.org/drawingml/2006/wordprocessingDrawing" xmlns:w="http://schemas.openxmlformats.org/wordprocessingml/2006/main" xmlns:w14="http://schemas.microsoft.com/office/word/2010/wordml" xmlns:w10="urn:schemas-microsoft-com:office:word" xmlns:w15="http://schemas.microsoft.com/office/word/2012/wordml" xmlns:wpg="http://schemas.microsoft.com/office/word/2010/wordprocessingGroup" xmlns:wpi="http://schemas.microsoft.com/office/word/2010/wordprocessingInk" xmlns:wne="http://schemas.microsoft.com/office/word/2006/wordml" xmlns:wps="http://schemas.microsoft.com/office/word/2010/wordprocessingShape" xmlns:wpsCustomData="http://www.wps.cn/officeDocument/2013/wpsCustomData" mc:Ignorable="w14 w15 wp14">
+  <w:docParts>
+    <w:docPart>
+      <w:docPartPr>
+        <w:name w:val="{320fb7f8-3bde-421e-bf7b-618f1cf85f01}"/>
+        <w:style w:val=""/>
+        <w:category>
+          <w:name w:val="General"/>
+          <w:gallery w:val="placeholder"/>
+        </w:category>
+        <w:types>
+          <w:type w:val="bbPlcHdr"/>
+        </w:types>
+        <w:behaviors>
+          <w:behavior w:val="content"/>
+        </w:behaviors>
+        <w:description w:val=""/>
+        <w:guid w:val="{320fb7f8-3bde-421e-bf7b-618f1cf85f01}"/>
+      </w:docPartPr>
+      <w:docPartBody>
+        <w:p>
+          <w:pPr>
+            <w:pStyle w:val="2"/>
+          </w:pPr>
+          <w:r>
+            <w:rPr>
+              <w:rStyle w:val="3"/>
+            </w:rPr>
+            <w:t>[Author]</w:t>
+          </w:r>
+        </w:p>
+      </w:docPartBody>
+    </w:docPart>
+    <w:docPart>
+      <w:docPartPr>
+        <w:name w:val="{aae27b37-f802-4f3e-a22b-2230383af330}"/>
+        <w:style w:val=""/>
+        <w:category>
+          <w:name w:val="General"/>
+          <w:gallery w:val="placeholder"/>
+        </w:category>
+        <w:types>
+          <w:type w:val="bbPlcHdr"/>
+        </w:types>
+        <w:behaviors>
+          <w:behavior w:val="content"/>
+        </w:behaviors>
+        <w:description w:val=""/>
+        <w:guid w:val="{aae27b37-f802-4f3e-a22b-2230383af330}"/>
+      </w:docPartPr>
+      <w:docPartBody>
+        <w:p>
+          <w:pPr>
+            <w:pStyle w:val="4"/>
+          </w:pPr>
+          <w:r>
+            <w:rPr>
+              <w:rStyle w:val="3"/>
+            </w:rPr>
+            <w:t>[Title]</w:t>
+          </w:r>
+        </w:p>
+      </w:docPartBody>
+    </w:docPart>
+    <w:docPart>
+      <w:docPartPr>
+        <w:name w:val="{39e67157-9346-4e15-b106-c45ce4407645}"/>
+        <w:style w:val=""/>
+        <w:category>
+          <w:name w:val="General"/>
+          <w:gallery w:val="placeholder"/>
+        </w:category>
+        <w:types>
+          <w:type w:val="bbPlcHdr"/>
+        </w:types>
+        <w:behaviors>
+          <w:behavior w:val="content"/>
+        </w:behaviors>
+        <w:description w:val=""/>
+        <w:guid w:val="{39e67157-9346-4e15-b106-c45ce4407645}"/>
+      </w:docPartPr>
+      <w:docPartBody>
+        <w:p>
+          <w:pPr>
+            <w:pStyle w:val="5"/>
+          </w:pPr>
+          <w:r>
+            <w:rPr>
+              <w:rStyle w:val="3"/>
+            </w:rPr>
+            <w:t>[Subject]</w:t>
+          </w:r>
+        </w:p>
+      </w:docPartBody>
+    </w:docPart>
+    <w:docPart>
+      <w:docPartPr>
+        <w:name w:val="{a8b4e018-8688-40e6-aa0a-8a08490caeed}"/>
+        <w:style w:val=""/>
+        <w:category>
+          <w:name w:val="General"/>
+          <w:gallery w:val="placeholder"/>
+        </w:category>
+        <w:types>
+          <w:type w:val="bbPlcHdr"/>
+        </w:types>
+        <w:behaviors>
+          <w:behavior w:val="content"/>
+        </w:behaviors>
+        <w:description w:val=""/>
+        <w:guid w:val="{a8b4e018-8688-40e6-aa0a-8a08490caeed}"/>
+      </w:docPartPr>
+      <w:docPartBody>
+        <w:p>
+          <w:pPr>
+            <w:pStyle w:val="6"/>
+          </w:pPr>
+          <w:r>
+            <w:rPr>
+              <w:rStyle w:val="3"/>
+            </w:rPr>
+            <w:t>[Publish Date]</w:t>
+          </w:r>
+        </w:p>
+      </w:docPartBody>
+    </w:docPart>
+  </w:docParts>
+</w:glossaryDocument>
+</file>
+
+<file path=word/glossary/fontTable.xml><?xml version="1.0" encoding="utf-8"?>
+<w:fonts xmlns:mc="http://schemas.openxmlformats.org/markup-compatibility/2006" xmlns:r="http://schemas.openxmlformats.org/officeDocument/2006/relationships" xmlns:w="http://schemas.openxmlformats.org/wordprocessingml/2006/main" xmlns:w14="http://schemas.microsoft.com/office/word/2010/wordml" mc:Ignorable="w14">
+  <w:font w:name="Times New Roman">
+    <w:panose1 w:val="02020603050405020304"/>
+    <w:charset w:val="00"/>
+    <w:family w:val="roman"/>
+    <w:pitch w:val="variable"/>
+    <w:sig w:usb0="20007A87" w:usb1="80000000" w:usb2="00000008" w:usb3="00000000" w:csb0="000001FF" w:csb1="00000000"/>
+  </w:font>
+  <w:font w:name="宋体">
+    <w:altName w:val="SimSun"/>
+    <w:panose1 w:val="02010600030101010101"/>
+    <w:charset w:val="86"/>
+    <w:family w:val="auto"/>
+    <w:pitch w:val="variable"/>
+    <w:sig w:usb0="00000003" w:usb1="080E0000" w:usb2="00000010" w:usb3="00000000" w:csb0="00040001" w:csb1="00000000"/>
+  </w:font>
+  <w:font w:name="SimSun">
+    <w:altName w:val="Droid Sans Fallback"/>
+    <w:panose1 w:val="00000000000000000000"/>
+    <w:charset w:val="86"/>
+    <w:family w:val="auto"/>
+    <w:pitch w:val="default"/>
+    <w:sig w:usb0="00000000" w:usb1="00000000" w:usb2="00000000" w:usb3="00000000" w:csb0="00000000" w:csb1="00000000"/>
+  </w:font>
+  <w:font w:name="Arial">
+    <w:panose1 w:val="020B0604020202020204"/>
+    <w:charset w:val="00"/>
+    <w:family w:val="swiss"/>
+    <w:pitch w:val="default"/>
+    <w:sig w:usb0="00007A87" w:usb1="80000000" w:usb2="00000008" w:usb3="00000000" w:csb0="400001FF" w:csb1="FFFF0000"/>
+  </w:font>
+  <w:font w:name="黑体">
+    <w:altName w:val="Droid Sans Fallback"/>
+    <w:panose1 w:val="02010600030101010101"/>
+    <w:charset w:val="00"/>
+    <w:family w:val="auto"/>
+    <w:pitch w:val="default"/>
+    <w:sig w:usb0="00000001" w:usb1="080E0000" w:usb2="00000010" w:usb3="00000000" w:csb0="00040000" w:csb1="00000000"/>
+  </w:font>
+  <w:font w:name="Courier New">
+    <w:panose1 w:val="02070309020205020404"/>
+    <w:charset w:val="00"/>
+    <w:family w:val="modern"/>
+    <w:pitch w:val="default"/>
+    <w:sig w:usb0="00007A87" w:usb1="80000000" w:usb2="00000008" w:usb3="00000000" w:csb0="400001FF" w:csb1="FFFF0000"/>
+  </w:font>
+  <w:font w:name="Wingdings">
+    <w:altName w:val="Andale Mono"/>
+    <w:panose1 w:val="05000000000000000000"/>
+    <w:charset w:val="00"/>
+    <w:family w:val="auto"/>
+    <w:pitch w:val="default"/>
+    <w:sig w:usb0="00000000" w:usb1="10000000" w:usb2="00000000" w:usb3="00000000" w:csb0="80000000" w:csb1="00000000"/>
+  </w:font>
+  <w:font w:name="Calibri">
+    <w:altName w:val="Trebuchet MS"/>
+    <w:panose1 w:val="020F0502020204030204"/>
+    <w:charset w:val="00"/>
+    <w:family w:val="swiss"/>
+    <w:pitch w:val="default"/>
+    <w:sig w:usb0="00000000" w:usb1="00000000" w:usb2="00000001" w:usb3="00000000" w:csb0="0000019F" w:csb1="00000000"/>
+  </w:font>
+  <w:font w:name="SimSun">
+    <w:altName w:val="Droid Sans Fallback"/>
+    <w:panose1 w:val="02010600030101010101"/>
+    <w:charset w:val="86"/>
+    <w:family w:val="auto"/>
+    <w:pitch w:val="default"/>
+    <w:sig w:usb0="00000000" w:usb1="00000000" w:usb2="00000016" w:usb3="00000000" w:csb0="00040001" w:csb1="00000000"/>
+  </w:font>
+  <w:font w:name="Droid Sans Fallback">
+    <w:panose1 w:val="020B0502000000000001"/>
+    <w:charset w:val="86"/>
+    <w:family w:val="auto"/>
+    <w:pitch w:val="default"/>
+    <w:sig w:usb0="910002FF" w:usb1="2BDFFCFB" w:usb2="00000036" w:usb3="00000000" w:csb0="203F01FF" w:csb1="D7FF0000"/>
+  </w:font>
+  <w:font w:name="Andale Mono">
+    <w:panose1 w:val="020B0509000000000004"/>
+    <w:charset w:val="00"/>
+    <w:family w:val="auto"/>
+    <w:pitch w:val="default"/>
+    <w:sig w:usb0="00000287" w:usb1="00000000" w:usb2="00000000" w:usb3="00000000" w:csb0="6000009F" w:csb1="DFD70000"/>
+  </w:font>
+  <w:font w:name="Trebuchet MS">
+    <w:panose1 w:val="020B0603020202020204"/>
+    <w:charset w:val="00"/>
+    <w:family w:val="auto"/>
+    <w:pitch w:val="default"/>
+    <w:sig w:usb0="00000287" w:usb1="00000000" w:usb2="00000000" w:usb3="00000000" w:csb0="2000009F" w:csb1="00000000"/>
+  </w:font>
+</w:fonts>
+</file>
+
+<file path=word/glossary/settings.xml><?xml version="1.0" encoding="utf-8"?>
+<w:settings xmlns:mc="http://schemas.openxmlformats.org/markup-compatibility/2006" xmlns:o="urn:schemas-microsoft-com:office:office" xmlns:r="http://schemas.openxmlformats.org/officeDocument/2006/relationships" xmlns:m="http://schemas.openxmlformats.org/officeDocument/2006/math" xmlns:v="urn:schemas-microsoft-com:vml" xmlns:w10="urn:schemas-microsoft-com:office:word" xmlns:w="http://schemas.openxmlformats.org/wordprocessingml/2006/main" xmlns:w14="http://schemas.microsoft.com/office/word/2010/wordml" xmlns:sl="http://schemas.openxmlformats.org/schemaLibrary/2006/main" xmlns:wpsCustomData="http://www.wps.cn/officeDocument/2013/wpsCustomData" mc:Ignorable="w14">
+  <w:compat>
+    <w:splitPgBreakAndParaMark/>
+    <w:compatSetting w:name="compatibilityMode" w:uri="http://schemas.microsoft.com/office/word" w:val="14"/>
+  </w:compat>
+  <w:rsids>
+    <w:rsidRoot w:val="00000000"/>
+  </w:rsids>
+  <m:mathPr>
+    <m:brkBin m:val="before"/>
+    <m:brkBinSub m:val="--"/>
+    <m:smallFrac m:val="0"/>
+    <m:dispDef/>
+    <m:lMargin m:val="0"/>
+    <m:rMargin m:val="0"/>
+    <m:defJc m:val="centerGroup"/>
+    <m:wrapIndent m:val="1440"/>
+    <m:intLim m:val="subSup"/>
+    <m:naryLim m:val="undOvr"/>
+  </m:mathPr>
+  <w:themeFontLang w:val="en-US" w:eastAsia="zh-CN"/>
+  <w:clrSchemeMapping w:bg1="light1" w:t1="dark1" w:bg2="light2" w:t2="dark2" w:accent1="accent1" w:accent2="accent2" w:accent3="accent3" w:accent4="accent4" w:accent5="accent5" w:accent6="accent6" w:hyperlink="hyperlink" w:followedHyperlink="followedHyperlink"/>
+  <w:doNotIncludeSubdocsInStats/>
+</w:settings>
+</file>
+
+<file path=word/glossary/styles.xml><?xml version="1.0" encoding="utf-8"?>
+<w:styles xmlns:mc="http://schemas.openxmlformats.org/markup-compatibility/2006" xmlns:o="urn:schemas-microsoft-com:office:office" xmlns:r="http://schemas.openxmlformats.org/officeDocument/2006/relationships" xmlns:m="http://schemas.openxmlformats.org/officeDocument/2006/math" xmlns:v="urn:schemas-microsoft-com:vml" xmlns:w="http://schemas.openxmlformats.org/wordprocessingml/2006/main" xmlns:w14="http://schemas.microsoft.com/office/word/2010/wordml" xmlns:w10="urn:schemas-microsoft-com:office:word" xmlns:sl="http://schemas.openxmlformats.org/schemaLibrary/2006/main" xmlns:wpsCustomData="http://www.wps.cn/officeDocument/2013/wpsCustomData" mc:Ignorable="w14">
+  <w:docDefaults>
+    <w:rPrDefault>
+      <w:rPr>
+        <w:rFonts w:asciiTheme="minorHAnsi" w:hAnsiTheme="minorHAnsi" w:eastAsiaTheme="minorEastAsia" w:cstheme="minorBidi"/>
+      </w:rPr>
+    </w:rPrDefault>
+  </w:docDefaults>
+  <w:latentStyles w:count="260" w:defQFormat="0" w:defUnhideWhenUsed="1" w:defSemiHidden="1" w:defUIPriority="99" w:defLockedState="0">
+    <w:lsdException w:qFormat="1" w:uiPriority="1" w:name="Default Paragraph Font"/>
+    <w:lsdException w:qFormat="1" w:unhideWhenUsed="0" w:uiPriority="99" w:name="Placeholder Text"/>
+  </w:latentStyles>
+  <w:style w:type="character" w:default="1" w:styleId="1">
+    <w:name w:val="Default Paragraph Font"/>
+    <w:semiHidden/>
+    <w:unhideWhenUsed/>
+    <w:qFormat/>
+    <w:uiPriority w:val="1"/>
+  </w:style>
+  <w:style w:type="paragraph" w:customStyle="1" w:styleId="2">
+    <w:name w:val="BADAF01A77C94EFEA4D40534AAAE694C"/>
+    <w:qFormat/>
+    <w:uiPriority w:val="0"/>
+    <w:pPr>
+      <w:spacing w:after="160" w:line="259" w:lineRule="auto"/>
+    </w:pPr>
+    <w:rPr>
+      <w:rFonts w:asciiTheme="minorHAnsi" w:hAnsiTheme="minorHAnsi" w:eastAsiaTheme="minorEastAsia" w:cstheme="minorBidi"/>
+      <w:sz w:val="22"/>
+      <w:szCs w:val="22"/>
+      <w:lang w:val="en-GB" w:eastAsia="en-GB" w:bidi="ar-SA"/>
+    </w:rPr>
+  </w:style>
+  <w:style w:type="character" w:styleId="3">
+    <w:name w:val="Placeholder Text"/>
+    <w:basedOn w:val="1"/>
+    <w:semiHidden/>
+    <w:qFormat/>
+    <w:uiPriority w:val="99"/>
+    <w:rPr>
+      <w:color w:val="808080"/>
+    </w:rPr>
+  </w:style>
+  <w:style w:type="paragraph" w:customStyle="1" w:styleId="4">
+    <w:name w:val="698F6F315337439DA88180A3D5289E32"/>
+    <w:qFormat/>
+    <w:uiPriority w:val="0"/>
+    <w:pPr>
+      <w:spacing w:after="160" w:line="259" w:lineRule="auto"/>
+    </w:pPr>
+    <w:rPr>
+      <w:rFonts w:asciiTheme="minorHAnsi" w:hAnsiTheme="minorHAnsi" w:eastAsiaTheme="minorEastAsia" w:cstheme="minorBidi"/>
+      <w:sz w:val="22"/>
+      <w:szCs w:val="22"/>
+      <w:lang w:val="en-GB" w:eastAsia="en-GB" w:bidi="ar-SA"/>
+    </w:rPr>
+  </w:style>
+  <w:style w:type="paragraph" w:customStyle="1" w:styleId="5">
+    <w:name w:val="ACEEE12A870941508C8043BC62F63AC7"/>
+    <w:qFormat/>
+    <w:uiPriority w:val="0"/>
+    <w:pPr>
+      <w:spacing w:after="160" w:line="259" w:lineRule="auto"/>
+    </w:pPr>
+    <w:rPr>
+      <w:rFonts w:asciiTheme="minorHAnsi" w:hAnsiTheme="minorHAnsi" w:eastAsiaTheme="minorEastAsia" w:cstheme="minorBidi"/>
+      <w:sz w:val="22"/>
+      <w:szCs w:val="22"/>
+      <w:lang w:val="en-GB" w:eastAsia="en-GB" w:bidi="ar-SA"/>
+    </w:rPr>
+  </w:style>
+  <w:style w:type="paragraph" w:customStyle="1" w:styleId="6">
+    <w:name w:val="850201115F424DE3A0313DAA43EDF60D"/>
+    <w:qFormat/>
+    <w:uiPriority w:val="0"/>
+    <w:pPr>
+      <w:spacing w:after="160" w:line="259" w:lineRule="auto"/>
+    </w:pPr>
+    <w:rPr>
+      <w:rFonts w:asciiTheme="minorHAnsi" w:hAnsiTheme="minorHAnsi" w:eastAsiaTheme="minorEastAsia" w:cstheme="minorBidi"/>
+      <w:sz w:val="22"/>
+      <w:szCs w:val="22"/>
+      <w:lang w:val="en-GB" w:eastAsia="en-GB" w:bidi="ar-SA"/>
     </w:rPr>
   </w:style>
 </w:styles>
@@ -5427,6 +8040,9 @@
   <customSectProps>
     <customSectPr/>
   </customSectProps>
+  <customShpExts>
+    <customShpInfo spid="_x0000_s1026" textRotate="1"/>
+  </customShpExts>
 </s:customData>
 </file>
 

</xml_diff>

<commit_message>
spelling correction in report added image for readme
</commit_message>
<xml_diff>
--- a/report/EE-CRS-Lab1.docx
+++ b/report/EE-CRS-Lab1.docx
@@ -37,6 +37,12 @@
             <w:insideH w:val="dotted" w:color="auto" w:sz="4" w:space="0"/>
             <w:insideV w:val="none" w:color="auto" w:sz="0" w:space="0"/>
           </w:tblBorders>
+          <w:tblCellMar>
+            <w:top w:w="0" w:type="dxa"/>
+            <w:left w:w="108" w:type="dxa"/>
+            <w:bottom w:w="0" w:type="dxa"/>
+            <w:right w:w="108" w:type="dxa"/>
+          </w:tblCellMar>
         </w:tblPrEx>
         <w:tc>
           <w:tcPr>
@@ -48,7 +54,9 @@
           </w:tcPr>
           <w:p>
             <w:pPr>
+              <w:widowControl w:val="0"/>
               <w:spacing w:after="0" w:line="240" w:lineRule="auto"/>
+              <w:jc w:val="both"/>
               <w:rPr>
                 <w:lang w:val="nl-BE"/>
               </w:rPr>
@@ -115,7 +123,9 @@
           </w:p>
           <w:p>
             <w:pPr>
+              <w:widowControl w:val="0"/>
               <w:spacing w:after="0" w:line="240" w:lineRule="auto"/>
+              <w:jc w:val="both"/>
               <w:rPr>
                 <w:lang w:val="nl-BE"/>
               </w:rPr>
@@ -176,7 +186,9 @@
           </w:p>
           <w:p>
             <w:pPr>
+              <w:widowControl w:val="0"/>
               <w:spacing w:after="0" w:line="240" w:lineRule="auto"/>
+              <w:jc w:val="both"/>
               <w:rPr>
                 <w:lang w:val="nl-NL"/>
               </w:rPr>
@@ -231,7 +243,9 @@
           </w:p>
           <w:p>
             <w:pPr>
+              <w:widowControl w:val="0"/>
               <w:spacing w:after="0" w:line="240" w:lineRule="auto"/>
+              <w:jc w:val="both"/>
             </w:pPr>
             <w:r>
               <w:rPr>
@@ -1180,6 +1194,12 @@
             <w:insideH w:val="none" w:color="auto" w:sz="0" w:space="0"/>
             <w:insideV w:val="none" w:color="auto" w:sz="0" w:space="0"/>
           </w:tblBorders>
+          <w:tblCellMar>
+            <w:top w:w="0" w:type="dxa"/>
+            <w:left w:w="108" w:type="dxa"/>
+            <w:bottom w:w="0" w:type="dxa"/>
+            <w:right w:w="108" w:type="dxa"/>
+          </w:tblCellMar>
         </w:tblPrEx>
         <w:trPr>
           <w:cantSplit/>
@@ -1401,7 +1421,7 @@
           <w:iCs w:val="0"/>
           <w:lang w:val="en"/>
         </w:rPr>
-        <w:t xml:space="preserve"> terug die de x en y de coordinaten van het stapantwoord bevatten. De eindwaarde kan dus makkelijk teruggevonden worden door de laatste waarde uit de array van y te halen. Deze bedraagt 0,185 afgerond. In </w:t>
+        <w:t xml:space="preserve"> terug die de x en y de coördinaten van het stapantwoord bevatten. De eindwaarde kan dus makkelijk teruggevonden worden door de laatste waarde uit de array van y te halen. Deze bedraagt 0,185 afgerond. In </w:t>
       </w:r>
       <w:r>
         <w:rPr>
@@ -1792,7 +1812,7 @@
           <w:rFonts w:hint="default"/>
           <w:lang w:val="en"/>
         </w:rPr>
-        <w:t>In de tweede opgave wordt gevraagd te onderzoeken wat de maximale waarde voor een proportionele versterking is, opdat een marginaal stabiele regelkring bekomen wordt. Indien een systeem teveel versterkt wordt, dreigt het instabiel te worden.</w:t>
+        <w:t>In de tweede opgave wordt gevraagd te onderzoeken wat de maximale waarde voor een proportionele versterking is, opdat een marginaal stabiele regelkring bekomen wordt. Indien een systeem te veel versterkt wordt, dreigt het instabiel te worden.</w:t>
       </w:r>
     </w:p>
     <w:p>
@@ -2189,6 +2209,12 @@
             <w:insideH w:val="none" w:color="auto" w:sz="0" w:space="0"/>
             <w:insideV w:val="none" w:color="auto" w:sz="0" w:space="0"/>
           </w:tblBorders>
+          <w:tblCellMar>
+            <w:top w:w="0" w:type="dxa"/>
+            <w:left w:w="108" w:type="dxa"/>
+            <w:bottom w:w="0" w:type="dxa"/>
+            <w:right w:w="108" w:type="dxa"/>
+          </w:tblCellMar>
         </w:tblPrEx>
         <w:trPr>
           <w:cantSplit/>
@@ -2551,6 +2577,12 @@
             <w:insideH w:val="single" w:color="auto" w:sz="4" w:space="0"/>
             <w:insideV w:val="single" w:color="auto" w:sz="4" w:space="0"/>
           </w:tblBorders>
+          <w:tblCellMar>
+            <w:top w:w="0" w:type="dxa"/>
+            <w:left w:w="108" w:type="dxa"/>
+            <w:bottom w:w="0" w:type="dxa"/>
+            <w:right w:w="108" w:type="dxa"/>
+          </w:tblCellMar>
         </w:tblPrEx>
         <w:trPr>
           <w:cantSplit/>
@@ -2995,7 +3027,7 @@
           <w:rFonts w:hint="default"/>
           <w:lang w:val="en"/>
         </w:rPr>
-        <w:t>) zien we duidelijk dat de singulariteit zich bevindt op het coordinaat (-1,0). Dit ligt heel dicht bij het Nyquist-pad van de OLTF.</w:t>
+        <w:t>) zien we duidelijk dat de singulariteit zich bevindt op het coördinaat (-1,0). Dit ligt heel dicht bij het Nyquist-pad van de OLTF.</w:t>
       </w:r>
     </w:p>
     <w:p>
@@ -3049,6 +3081,12 @@
             <w:insideH w:val="none" w:color="auto" w:sz="0" w:space="0"/>
             <w:insideV w:val="none" w:color="auto" w:sz="0" w:space="0"/>
           </w:tblBorders>
+          <w:tblCellMar>
+            <w:top w:w="0" w:type="dxa"/>
+            <w:left w:w="108" w:type="dxa"/>
+            <w:bottom w:w="0" w:type="dxa"/>
+            <w:right w:w="108" w:type="dxa"/>
+          </w:tblCellMar>
         </w:tblPrEx>
         <w:trPr>
           <w:cantSplit/>
@@ -3435,6 +3473,12 @@
             <w:insideH w:val="none" w:color="auto" w:sz="0" w:space="0"/>
             <w:insideV w:val="none" w:color="auto" w:sz="0" w:space="0"/>
           </w:tblBorders>
+          <w:tblCellMar>
+            <w:top w:w="0" w:type="dxa"/>
+            <w:left w:w="108" w:type="dxa"/>
+            <w:bottom w:w="0" w:type="dxa"/>
+            <w:right w:w="108" w:type="dxa"/>
+          </w:tblCellMar>
         </w:tblPrEx>
         <w:trPr>
           <w:cantSplit/>
@@ -4255,7 +4299,9 @@
         </w:tblBorders>
         <w:tblLayout w:type="autofit"/>
         <w:tblCellMar>
+          <w:top w:w="0" w:type="dxa"/>
           <w:left w:w="108" w:type="dxa"/>
+          <w:bottom w:w="0" w:type="dxa"/>
           <w:right w:w="108" w:type="dxa"/>
         </w:tblCellMar>
       </w:tblPr>
@@ -4272,6 +4318,12 @@
             <w:insideH w:val="none" w:color="auto" w:sz="0" w:space="0"/>
             <w:insideV w:val="none" w:color="auto" w:sz="0" w:space="0"/>
           </w:tblBorders>
+          <w:tblCellMar>
+            <w:top w:w="0" w:type="dxa"/>
+            <w:left w:w="108" w:type="dxa"/>
+            <w:bottom w:w="0" w:type="dxa"/>
+            <w:right w:w="108" w:type="dxa"/>
+          </w:tblCellMar>
         </w:tblPrEx>
         <w:tc>
           <w:tcPr>
@@ -4341,6 +4393,7 @@
           </w:p>
           <w:p>
             <w:pPr>
+              <w:widowControl w:val="0"/>
               <w:spacing w:line="240" w:lineRule="auto"/>
               <w:jc w:val="center"/>
               <w:rPr>
@@ -4715,7 +4768,9 @@
         </w:tblBorders>
         <w:tblLayout w:type="autofit"/>
         <w:tblCellMar>
+          <w:top w:w="0" w:type="dxa"/>
           <w:left w:w="108" w:type="dxa"/>
+          <w:bottom w:w="0" w:type="dxa"/>
           <w:right w:w="108" w:type="dxa"/>
         </w:tblCellMar>
       </w:tblPr>
@@ -4733,6 +4788,12 @@
             <w:insideH w:val="single" w:color="auto" w:sz="4" w:space="0"/>
             <w:insideV w:val="single" w:color="auto" w:sz="4" w:space="0"/>
           </w:tblBorders>
+          <w:tblCellMar>
+            <w:top w:w="0" w:type="dxa"/>
+            <w:left w:w="108" w:type="dxa"/>
+            <w:bottom w:w="0" w:type="dxa"/>
+            <w:right w:w="108" w:type="dxa"/>
+          </w:tblCellMar>
         </w:tblPrEx>
         <w:trPr>
           <w:cantSplit/>
@@ -4750,6 +4811,7 @@
           </w:tcPr>
           <w:p>
             <w:pPr>
+              <w:widowControl w:val="0"/>
               <w:spacing w:line="240" w:lineRule="auto"/>
               <w:jc w:val="center"/>
               <w:rPr>
@@ -4806,6 +4868,7 @@
           <w:p>
             <w:pPr>
               <w:pStyle w:val="6"/>
+              <w:widowControl w:val="0"/>
               <w:spacing w:line="240" w:lineRule="auto"/>
               <w:jc w:val="center"/>
               <w:rPr>
@@ -4855,6 +4918,7 @@
           </w:tcPr>
           <w:p>
             <w:pPr>
+              <w:widowControl w:val="0"/>
               <w:spacing w:line="240" w:lineRule="auto"/>
               <w:jc w:val="center"/>
               <w:rPr>
@@ -4911,6 +4975,7 @@
           <w:p>
             <w:pPr>
               <w:pStyle w:val="6"/>
+              <w:widowControl w:val="0"/>
               <w:spacing w:line="240" w:lineRule="auto"/>
               <w:jc w:val="center"/>
               <w:rPr>
@@ -5127,6 +5192,12 @@
             <w:insideH w:val="single" w:color="auto" w:sz="4" w:space="0"/>
             <w:insideV w:val="single" w:color="auto" w:sz="4" w:space="0"/>
           </w:tblBorders>
+          <w:tblCellMar>
+            <w:top w:w="0" w:type="dxa"/>
+            <w:left w:w="108" w:type="dxa"/>
+            <w:bottom w:w="0" w:type="dxa"/>
+            <w:right w:w="108" w:type="dxa"/>
+          </w:tblCellMar>
         </w:tblPrEx>
         <w:trPr>
           <w:cantSplit/>
@@ -5672,6 +5743,12 @@
             <w:insideH w:val="none" w:color="auto" w:sz="0" w:space="0"/>
             <w:insideV w:val="none" w:color="auto" w:sz="0" w:space="0"/>
           </w:tblBorders>
+          <w:tblCellMar>
+            <w:top w:w="0" w:type="dxa"/>
+            <w:left w:w="108" w:type="dxa"/>
+            <w:bottom w:w="0" w:type="dxa"/>
+            <w:right w:w="108" w:type="dxa"/>
+          </w:tblCellMar>
         </w:tblPrEx>
         <w:tc>
           <w:tcPr>
@@ -6095,7 +6172,6 @@
         </m:r>
       </m:oMath>
       <w:r>
-        <m:rPr/>
         <w:rPr>
           <w:rFonts w:hint="default" w:ascii="Times New Roman" w:hAnsi="Cambria Math"/>
           <w:i w:val="0"/>
@@ -6105,21 +6181,12 @@
         <w:t xml:space="preserve"> (</w:t>
       </w:r>
       <w:r>
-        <m:rPr/>
         <w:rPr>
           <w:rFonts w:hint="default"/>
           <w:color w:val="auto"/>
           <w:lang w:val="en"/>
         </w:rPr>
-        <w:t>groen)</w:t>
-      </w:r>
-      <w:r>
-        <w:rPr>
-          <w:rFonts w:hint="default"/>
-          <w:color w:val="auto"/>
-          <w:lang w:val="en"/>
-        </w:rPr>
-        <w:t xml:space="preserve"> en </w:t>
+        <w:t xml:space="preserve">groen) en </w:t>
       </w:r>
       <m:oMath>
         <m:r>
@@ -6248,6 +6315,12 @@
             <w:insideH w:val="single" w:color="auto" w:sz="4" w:space="0"/>
             <w:insideV w:val="single" w:color="auto" w:sz="4" w:space="0"/>
           </w:tblBorders>
+          <w:tblCellMar>
+            <w:top w:w="0" w:type="dxa"/>
+            <w:left w:w="108" w:type="dxa"/>
+            <w:bottom w:w="0" w:type="dxa"/>
+            <w:right w:w="108" w:type="dxa"/>
+          </w:tblCellMar>
         </w:tblPrEx>
         <w:trPr>
           <w:cantSplit/>
@@ -6477,6 +6550,12 @@
             <w:insideH w:val="single" w:color="auto" w:sz="4" w:space="0"/>
             <w:insideV w:val="single" w:color="auto" w:sz="4" w:space="0"/>
           </w:tblBorders>
+          <w:tblCellMar>
+            <w:top w:w="0" w:type="dxa"/>
+            <w:left w:w="108" w:type="dxa"/>
+            <w:bottom w:w="0" w:type="dxa"/>
+            <w:right w:w="108" w:type="dxa"/>
+          </w:tblCellMar>
         </w:tblPrEx>
         <w:trPr>
           <w:cantSplit/>
@@ -6729,46 +6808,45 @@
           <w:rFonts w:hint="default"/>
           <w:lang w:val="en"/>
         </w:rPr>
-        <w:t xml:space="preserve">De code kan geraadpleegd worden op github: </w:t>
-      </w:r>
-      <w:r>
-        <w:rPr>
-          <w:rFonts w:hint="default"/>
-          <w:lang w:val="en"/>
-        </w:rPr>
-        <w:fldChar w:fldCharType="begin"/>
-      </w:r>
-      <w:r>
-        <w:rPr>
-          <w:rFonts w:hint="default"/>
-          <w:lang w:val="en"/>
-        </w:rPr>
-        <w:instrText xml:space="preserve"> HYPERLINK "https://github.com/ro-per/EE-CRS-Lab1" </w:instrText>
-      </w:r>
-      <w:r>
-        <w:rPr>
-          <w:rFonts w:hint="default"/>
-          <w:lang w:val="en"/>
-        </w:rPr>
-        <w:fldChar w:fldCharType="separate"/>
-      </w:r>
-      <w:r>
-        <w:rPr>
-          <w:rStyle w:val="9"/>
-          <w:rFonts w:hint="default"/>
-          <w:lang w:val="en"/>
-        </w:rPr>
-        <w:t>https://github.com/ro-per</w:t>
+        <w:t>De code kan geraadpleegd worden op G</w:t>
       </w:r>
       <w:bookmarkStart w:id="10" w:name="_GoBack"/>
       <w:bookmarkEnd w:id="10"/>
       <w:r>
         <w:rPr>
+          <w:rFonts w:hint="default"/>
+          <w:lang w:val="en"/>
+        </w:rPr>
+        <w:t xml:space="preserve">ithub: </w:t>
+      </w:r>
+      <w:r>
+        <w:rPr>
+          <w:rFonts w:hint="default"/>
+          <w:lang w:val="en"/>
+        </w:rPr>
+        <w:fldChar w:fldCharType="begin"/>
+      </w:r>
+      <w:r>
+        <w:rPr>
+          <w:rFonts w:hint="default"/>
+          <w:lang w:val="en"/>
+        </w:rPr>
+        <w:instrText xml:space="preserve"> HYPERLINK "https://github.com/ro-per/EE-CRS-Lab1" </w:instrText>
+      </w:r>
+      <w:r>
+        <w:rPr>
+          <w:rFonts w:hint="default"/>
+          <w:lang w:val="en"/>
+        </w:rPr>
+        <w:fldChar w:fldCharType="separate"/>
+      </w:r>
+      <w:r>
+        <w:rPr>
           <w:rStyle w:val="9"/>
           <w:rFonts w:hint="default"/>
           <w:lang w:val="en"/>
         </w:rPr>
-        <w:t>/EE-CRS-Lab1</w:t>
+        <w:t>https://github.com/ro-per/EE-CRS-Lab1</w:t>
       </w:r>
       <w:r>
         <w:rPr>
@@ -6860,22 +6938,6 @@
                       <a:ln w="6350">
                         <a:noFill/>
                       </a:ln>
-                      <a:extLst>
-                        <a:ext uri="{909E8E84-426E-40DD-AFC4-6F175D3DCCD1}">
-                          <a14:hiddenFill xmlns:a14="http://schemas.microsoft.com/office/drawing/2010/main">
-                            <a:solidFill>
-                              <a:schemeClr val="lt1"/>
-                            </a:solidFill>
-                          </a14:hiddenFill>
-                        </a:ext>
-                        <a:ext uri="{91240B29-F687-4F45-9708-019B960494DF}">
-                          <a14:hiddenLine xmlns:a14="http://schemas.microsoft.com/office/drawing/2010/main" w="6350">
-                            <a:solidFill>
-                              <a:prstClr val="black"/>
-                            </a:solidFill>
-                          </a14:hiddenLine>
-                        </a:ext>
-                      </a:extLst>
                     </wps:spPr>
                     <wps:style>
                       <a:lnRef idx="0">
@@ -6926,7 +6988,7 @@
         </mc:Choice>
         <mc:Fallback>
           <w:pict>
-            <v:shape id="_x0000_s1026" o:spid="_x0000_s1026" o:spt="202" type="#_x0000_t202" style="position:absolute;left:0pt;margin-top:0pt;height:144pt;width:144pt;mso-position-horizontal:right;mso-position-horizontal-relative:margin;mso-wrap-style:none;z-index:251658240;mso-width-relative:page;mso-height-relative:page;" filled="f" stroked="f" coordsize="21600,21600" o:gfxdata="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">
+            <v:shape id="_x0000_s1026" o:spid="_x0000_s1026" o:spt="202" type="#_x0000_t202" style="position:absolute;left:0pt;margin-top:0pt;height:144pt;width:144pt;mso-position-horizontal:right;mso-position-horizontal-relative:margin;mso-wrap-style:none;z-index:251658240;mso-width-relative:page;mso-height-relative:page;" filled="f" stroked="f" coordsize="21600,21600" o:gfxdata="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">
               <v:fill on="f" focussize="0,0"/>
               <v:stroke on="f" weight="0.5pt"/>
               <v:imagedata o:title=""/>
@@ -7640,27 +7702,6 @@
     <w:pitch w:val="default"/>
     <w:sig w:usb0="00000000" w:usb1="00000000" w:usb2="00000016" w:usb3="00000000" w:csb0="00040001" w:csb1="00000000"/>
   </w:font>
-  <w:font w:name="Droid Sans Fallback">
-    <w:panose1 w:val="020B0502000000000001"/>
-    <w:charset w:val="86"/>
-    <w:family w:val="auto"/>
-    <w:pitch w:val="default"/>
-    <w:sig w:usb0="910002FF" w:usb1="2BDFFCFB" w:usb2="00000036" w:usb3="00000000" w:csb0="203F01FF" w:csb1="D7FF0000"/>
-  </w:font>
-  <w:font w:name="Andale Mono">
-    <w:panose1 w:val="020B0509000000000004"/>
-    <w:charset w:val="00"/>
-    <w:family w:val="auto"/>
-    <w:pitch w:val="default"/>
-    <w:sig w:usb0="00000287" w:usb1="00000000" w:usb2="00000000" w:usb3="00000000" w:csb0="6000009F" w:csb1="DFD70000"/>
-  </w:font>
-  <w:font w:name="Trebuchet MS">
-    <w:panose1 w:val="020B0603020202020204"/>
-    <w:charset w:val="00"/>
-    <w:family w:val="auto"/>
-    <w:pitch w:val="default"/>
-    <w:sig w:usb0="00000287" w:usb1="00000000" w:usb2="00000000" w:usb3="00000000" w:csb0="2000009F" w:csb1="00000000"/>
-  </w:font>
 </w:fonts>
 </file>
 

</xml_diff>